<commit_message>
added potential acro lifts
</commit_message>
<xml_diff>
--- a/files/routines.docx
+++ b/files/routines.docx
@@ -881,7 +881,7 @@
                 <w:noProof/>
                 <w:webHidden/>
               </w:rPr>
-              <w:t>11</w:t>
+              <w:t>16</w:t>
             </w:r>
             <w:r>
               <w:rPr>
@@ -971,7 +971,7 @@
                 <w:noProof/>
                 <w:webHidden/>
               </w:rPr>
-              <w:t>12</w:t>
+              <w:t>17</w:t>
             </w:r>
             <w:r>
               <w:rPr>
@@ -1747,7 +1747,14 @@
           <w:tcPr>
             <w:tcW w:w="4108" w:type="dxa"/>
           </w:tcPr>
-          <w:p/>
+          <w:p>
+            <w:r>
+              <w:rPr>
+                <w:highlight w:val="yellow"/>
+              </w:rPr>
+              <w:t>TBC</w:t>
+            </w:r>
+          </w:p>
         </w:tc>
       </w:tr>
       <w:tr>
@@ -1765,19 +1772,41 @@
           <w:tcPr>
             <w:tcW w:w="851" w:type="dxa"/>
           </w:tcPr>
-          <w:p/>
+          <w:p>
+            <w:r>
+              <w:t>1,4</w:t>
+            </w:r>
+          </w:p>
         </w:tc>
         <w:tc>
           <w:tcPr>
             <w:tcW w:w="2268" w:type="dxa"/>
           </w:tcPr>
-          <w:p/>
+          <w:p>
+            <w:r>
+              <w:t>L: ST,R,R,ST,ST,ST</w:t>
+            </w:r>
+          </w:p>
+          <w:p>
+            <w:r>
+              <w:t>F: ST,L,L,ST,ST,ST</w:t>
+            </w:r>
+          </w:p>
         </w:tc>
         <w:tc>
           <w:tcPr>
             <w:tcW w:w="4108" w:type="dxa"/>
           </w:tcPr>
-          <w:p/>
+          <w:p>
+            <w:r>
+              <w:t>L: Step 4, heel with contact with floor during pivoting</w:t>
+            </w:r>
+          </w:p>
+          <w:p>
+            <w:r>
+              <w:t>F: Rise on step 5 is taken from ball of LF, and on step 6, ball of RF must remain in contract with floor as it moves towards the LF for brush action</w:t>
+            </w:r>
+          </w:p>
         </w:tc>
       </w:tr>
       <w:tr>
@@ -1825,13 +1854,21 @@
           <w:tcPr>
             <w:tcW w:w="851" w:type="dxa"/>
           </w:tcPr>
-          <w:p/>
+          <w:p>
+            <w:r>
+              <w:t>1</w:t>
+            </w:r>
+          </w:p>
         </w:tc>
         <w:tc>
           <w:tcPr>
             <w:tcW w:w="2268" w:type="dxa"/>
           </w:tcPr>
-          <w:p/>
+          <w:p>
+            <w:r>
+              <w:t>Nil</w:t>
+            </w:r>
+          </w:p>
         </w:tc>
         <w:tc>
           <w:tcPr>
@@ -2203,15 +2240,7 @@
           </w:tcPr>
           <w:p>
             <w:r>
-              <w:t xml:space="preserve">Quick new </w:t>
-            </w:r>
-            <w:proofErr w:type="spellStart"/>
-            <w:r>
-              <w:t>yorks</w:t>
-            </w:r>
-            <w:proofErr w:type="spellEnd"/>
-            <w:r>
-              <w:t xml:space="preserve"> x2</w:t>
+              <w:t>Quick new yorks x2</w:t>
             </w:r>
           </w:p>
         </w:tc>
@@ -2928,7 +2957,741 @@
       <w:bookmarkEnd w:id="7"/>
     </w:p>
     <w:p>
+      <w:pPr>
+        <w:spacing w:after="160" w:line="259" w:lineRule="auto"/>
+        <w:rPr>
+          <w:rFonts w:eastAsiaTheme="majorEastAsia"/>
+          <w:color w:val="00B0F0"/>
+          <w:sz w:val="48"/>
+          <w:szCs w:val="48"/>
+        </w:rPr>
+      </w:pPr>
       <w:r>
+        <w:br w:type="page"/>
+      </w:r>
+    </w:p>
+    <w:p>
+      <w:pPr>
+        <w:pStyle w:val="H1Number"/>
+      </w:pPr>
+      <w:r>
+        <w:lastRenderedPageBreak/>
+        <w:t>Samba</w:t>
+      </w:r>
+    </w:p>
+    <w:p>
+      <w:pPr>
+        <w:spacing w:after="160" w:line="259" w:lineRule="auto"/>
+        <w:rPr>
+          <w:rFonts w:eastAsiaTheme="majorEastAsia"/>
+          <w:color w:val="00B0F0"/>
+          <w:sz w:val="48"/>
+          <w:szCs w:val="48"/>
+        </w:rPr>
+      </w:pPr>
+      <w:r>
+        <w:br w:type="page"/>
+      </w:r>
+    </w:p>
+    <w:p>
+      <w:pPr>
+        <w:pStyle w:val="H1Number"/>
+      </w:pPr>
+      <w:r>
+        <w:lastRenderedPageBreak/>
+        <w:t>Paso Doble</w:t>
+      </w:r>
+    </w:p>
+    <w:p>
+      <w:pPr>
+        <w:spacing w:after="160" w:line="259" w:lineRule="auto"/>
+        <w:rPr>
+          <w:rFonts w:eastAsiaTheme="majorEastAsia"/>
+          <w:color w:val="00B0F0"/>
+          <w:sz w:val="48"/>
+          <w:szCs w:val="48"/>
+        </w:rPr>
+      </w:pPr>
+      <w:r>
+        <w:br w:type="page"/>
+      </w:r>
+    </w:p>
+    <w:p>
+      <w:pPr>
+        <w:pStyle w:val="H1Number"/>
+        <w:spacing w:after="160" w:line="259" w:lineRule="auto"/>
+        <w:sectPr>
+          <w:footerReference w:type="default" r:id="rId11"/>
+          <w:pgSz w:w="11906" w:h="16838"/>
+          <w:pgMar w:top="1418" w:right="1418" w:bottom="1418" w:left="1418" w:header="708" w:footer="708" w:gutter="0"/>
+          <w:cols w:space="708"/>
+          <w:docGrid w:linePitch="360"/>
+        </w:sectPr>
+      </w:pPr>
+    </w:p>
+    <w:p>
+      <w:pPr>
+        <w:pStyle w:val="H1Number"/>
+        <w:spacing w:after="160" w:line="259" w:lineRule="auto"/>
+      </w:pPr>
+      <w:r>
+        <w:lastRenderedPageBreak/>
+        <w:t>Acrobatic Rock ‘n’ Roll</w:t>
+      </w:r>
+    </w:p>
+    <w:p/>
+    <w:tbl>
+      <w:tblPr>
+        <w:tblStyle w:val="TableGrid"/>
+        <w:tblW w:w="0" w:type="auto"/>
+        <w:tblLook w:val="04A0" w:firstRow="1" w:lastRow="0" w:firstColumn="1" w:lastColumn="0" w:noHBand="0" w:noVBand="1"/>
+      </w:tblPr>
+      <w:tblGrid>
+        <w:gridCol w:w="1418"/>
+        <w:gridCol w:w="9073"/>
+        <w:gridCol w:w="1990"/>
+        <w:gridCol w:w="1521"/>
+      </w:tblGrid>
+      <w:tr>
+        <w:tc>
+          <w:tcPr>
+            <w:tcW w:w="1418" w:type="dxa"/>
+          </w:tcPr>
+          <w:p>
+            <w:r>
+              <w:t>Move</w:t>
+            </w:r>
+          </w:p>
+        </w:tc>
+        <w:tc>
+          <w:tcPr>
+            <w:tcW w:w="9073" w:type="dxa"/>
+          </w:tcPr>
+          <w:p>
+            <w:r>
+              <w:t>Link</w:t>
+            </w:r>
+          </w:p>
+        </w:tc>
+        <w:tc>
+          <w:tcPr>
+            <w:tcW w:w="1990" w:type="dxa"/>
+          </w:tcPr>
+          <w:p>
+            <w:r>
+              <w:t>Comment</w:t>
+            </w:r>
+          </w:p>
+        </w:tc>
+        <w:tc>
+          <w:tcPr>
+            <w:tcW w:w="1521" w:type="dxa"/>
+          </w:tcPr>
+          <w:p>
+            <w:r>
+              <w:t>Safety Controls</w:t>
+            </w:r>
+          </w:p>
+        </w:tc>
+      </w:tr>
+      <w:tr>
+        <w:tc>
+          <w:tcPr>
+            <w:tcW w:w="1418" w:type="dxa"/>
+          </w:tcPr>
+          <w:p>
+            <w:r>
+              <w:t>Ticking Clock</w:t>
+            </w:r>
+          </w:p>
+        </w:tc>
+        <w:tc>
+          <w:tcPr>
+            <w:tcW w:w="9073" w:type="dxa"/>
+          </w:tcPr>
+          <w:p>
+            <w:hyperlink r:id="rId12" w:history="1">
+              <w:r>
+                <w:rPr>
+                  <w:rStyle w:val="Hyperlink"/>
+                </w:rPr>
+                <w:t>https://www.facebook.com/1038175276273583/videos/239922783838357?__so__=permalink</w:t>
+              </w:r>
+            </w:hyperlink>
+          </w:p>
+          <w:p/>
+        </w:tc>
+        <w:tc>
+          <w:tcPr>
+            <w:tcW w:w="1990" w:type="dxa"/>
+          </w:tcPr>
+          <w:p>
+            <w:r>
+              <w:t>@ 3 seconds. Landing is mildly trickly.</w:t>
+            </w:r>
+          </w:p>
+        </w:tc>
+        <w:tc>
+          <w:tcPr>
+            <w:tcW w:w="1521" w:type="dxa"/>
+          </w:tcPr>
+          <w:p>
+            <w:r>
+              <w:t>N</w:t>
+            </w:r>
+            <w:r>
+              <w:t>eed mat or spotter for trials.</w:t>
+            </w:r>
+          </w:p>
+        </w:tc>
+      </w:tr>
+      <w:tr>
+        <w:tc>
+          <w:tcPr>
+            <w:tcW w:w="1418" w:type="dxa"/>
+          </w:tcPr>
+          <w:p>
+            <w:r>
+              <w:t>Soaring Eagle with fancy dismount</w:t>
+            </w:r>
+          </w:p>
+        </w:tc>
+        <w:tc>
+          <w:tcPr>
+            <w:tcW w:w="9073" w:type="dxa"/>
+          </w:tcPr>
+          <w:p>
+            <w:hyperlink r:id="rId13" w:history="1">
+              <w:r>
+                <w:rPr>
+                  <w:rStyle w:val="Hyperlink"/>
+                </w:rPr>
+                <w:t>https://www.instagram.com/</w:t>
+              </w:r>
+              <w:r>
+                <w:rPr>
+                  <w:rStyle w:val="Hyperlink"/>
+                </w:rPr>
+                <w:t>p</w:t>
+              </w:r>
+              <w:r>
+                <w:rPr>
+                  <w:rStyle w:val="Hyperlink"/>
+                </w:rPr>
+                <w:t>/Cn</w:t>
+              </w:r>
+              <w:r>
+                <w:rPr>
+                  <w:rStyle w:val="Hyperlink"/>
+                </w:rPr>
+                <w:t>h</w:t>
+              </w:r>
+              <w:r>
+                <w:rPr>
+                  <w:rStyle w:val="Hyperlink"/>
+                </w:rPr>
+                <w:t>yRxqjxE6/</w:t>
+              </w:r>
+            </w:hyperlink>
+          </w:p>
+        </w:tc>
+        <w:tc>
+          <w:tcPr>
+            <w:tcW w:w="1990" w:type="dxa"/>
+          </w:tcPr>
+          <w:p>
+            <w:r>
+              <w:t xml:space="preserve">Different intro into it and maybe more time on shoulder. </w:t>
+            </w:r>
+          </w:p>
+          <w:p>
+            <w:r>
+              <w:t>1st half easy to do.</w:t>
+            </w:r>
+          </w:p>
+        </w:tc>
+        <w:tc>
+          <w:tcPr>
+            <w:tcW w:w="1521" w:type="dxa"/>
+          </w:tcPr>
+          <w:p>
+            <w:r>
+              <w:t>Nil</w:t>
+            </w:r>
+          </w:p>
+        </w:tc>
+      </w:tr>
+      <w:tr>
+        <w:tc>
+          <w:tcPr>
+            <w:tcW w:w="1418" w:type="dxa"/>
+          </w:tcPr>
+          <w:p>
+            <w:r>
+              <w:t>Round the World</w:t>
+            </w:r>
+          </w:p>
+        </w:tc>
+        <w:tc>
+          <w:tcPr>
+            <w:tcW w:w="9073" w:type="dxa"/>
+          </w:tcPr>
+          <w:p>
+            <w:hyperlink r:id="rId14" w:history="1">
+              <w:r>
+                <w:rPr>
+                  <w:rStyle w:val="Hyperlink"/>
+                </w:rPr>
+                <w:t>https://www.facebook.com/1038175276273583/videos/23992278383835</w:t>
+              </w:r>
+              <w:r>
+                <w:rPr>
+                  <w:rStyle w:val="Hyperlink"/>
+                </w:rPr>
+                <w:t>7</w:t>
+              </w:r>
+              <w:r>
+                <w:rPr>
+                  <w:rStyle w:val="Hyperlink"/>
+                </w:rPr>
+                <w:t>?__so__=permalink</w:t>
+              </w:r>
+            </w:hyperlink>
+          </w:p>
+        </w:tc>
+        <w:tc>
+          <w:tcPr>
+            <w:tcW w:w="1990" w:type="dxa"/>
+          </w:tcPr>
+          <w:p>
+            <w:r>
+              <w:t>@ 30 seconds. Very easy to do.</w:t>
+            </w:r>
+          </w:p>
+        </w:tc>
+        <w:tc>
+          <w:tcPr>
+            <w:tcW w:w="1521" w:type="dxa"/>
+          </w:tcPr>
+          <w:p>
+            <w:r>
+              <w:t>Unlikely, spotter could be useful.</w:t>
+            </w:r>
+          </w:p>
+        </w:tc>
+      </w:tr>
+      <w:tr>
+        <w:tc>
+          <w:tcPr>
+            <w:tcW w:w="1418" w:type="dxa"/>
+          </w:tcPr>
+          <w:p>
+            <w:r>
+              <w:t>Hip Jump</w:t>
+            </w:r>
+          </w:p>
+        </w:tc>
+        <w:tc>
+          <w:tcPr>
+            <w:tcW w:w="9073" w:type="dxa"/>
+          </w:tcPr>
+          <w:p>
+            <w:hyperlink r:id="rId15" w:history="1">
+              <w:r>
+                <w:rPr>
+                  <w:rStyle w:val="Hyperlink"/>
+                </w:rPr>
+                <w:t>https://www.facebook.com/1038175276273583/videos/239922783838357?__so__=permalink</w:t>
+              </w:r>
+            </w:hyperlink>
+          </w:p>
+        </w:tc>
+        <w:tc>
+          <w:tcPr>
+            <w:tcW w:w="1990" w:type="dxa"/>
+          </w:tcPr>
+          <w:p>
+            <w:r>
+              <w:t>@ 54 seconds</w:t>
+            </w:r>
+          </w:p>
+        </w:tc>
+        <w:tc>
+          <w:tcPr>
+            <w:tcW w:w="1521" w:type="dxa"/>
+          </w:tcPr>
+          <w:p>
+            <w:r>
+              <w:t>Nil</w:t>
+            </w:r>
+          </w:p>
+        </w:tc>
+      </w:tr>
+      <w:tr>
+        <w:tc>
+          <w:tcPr>
+            <w:tcW w:w="1418" w:type="dxa"/>
+          </w:tcPr>
+          <w:p>
+            <w:r>
+              <w:t>Kiss the Floor</w:t>
+            </w:r>
+          </w:p>
+        </w:tc>
+        <w:tc>
+          <w:tcPr>
+            <w:tcW w:w="9073" w:type="dxa"/>
+          </w:tcPr>
+          <w:p>
+            <w:hyperlink r:id="rId16" w:history="1">
+              <w:r>
+                <w:rPr>
+                  <w:rStyle w:val="Hyperlink"/>
+                </w:rPr>
+                <w:t>https://www.i</w:t>
+              </w:r>
+              <w:r>
+                <w:rPr>
+                  <w:rStyle w:val="Hyperlink"/>
+                </w:rPr>
+                <w:t>n</w:t>
+              </w:r>
+              <w:r>
+                <w:rPr>
+                  <w:rStyle w:val="Hyperlink"/>
+                </w:rPr>
+                <w:t>stagram.com/p/Ck_N9W5J6B2/</w:t>
+              </w:r>
+            </w:hyperlink>
+          </w:p>
+        </w:tc>
+        <w:tc>
+          <w:tcPr>
+            <w:tcW w:w="1990" w:type="dxa"/>
+          </w:tcPr>
+          <w:p>
+            <w:r>
+              <w:t>You rely on your own arm strength</w:t>
+            </w:r>
+          </w:p>
+        </w:tc>
+        <w:tc>
+          <w:tcPr>
+            <w:tcW w:w="1521" w:type="dxa"/>
+          </w:tcPr>
+          <w:p>
+            <w:r>
+              <w:t>Mat or I can catch.</w:t>
+            </w:r>
+          </w:p>
+        </w:tc>
+      </w:tr>
+      <w:tr>
+        <w:tc>
+          <w:tcPr>
+            <w:tcW w:w="1418" w:type="dxa"/>
+          </w:tcPr>
+          <w:p>
+            <w:r>
+              <w:t>Jump the Wave</w:t>
+            </w:r>
+          </w:p>
+        </w:tc>
+        <w:tc>
+          <w:tcPr>
+            <w:tcW w:w="9073" w:type="dxa"/>
+          </w:tcPr>
+          <w:p>
+            <w:hyperlink r:id="rId17" w:history="1">
+              <w:r>
+                <w:rPr>
+                  <w:rStyle w:val="Hyperlink"/>
+                </w:rPr>
+                <w:t>https://www.insta</w:t>
+              </w:r>
+              <w:r>
+                <w:rPr>
+                  <w:rStyle w:val="Hyperlink"/>
+                </w:rPr>
+                <w:t>g</w:t>
+              </w:r>
+              <w:r>
+                <w:rPr>
+                  <w:rStyle w:val="Hyperlink"/>
+                </w:rPr>
+                <w:t>ram.com/p/CoFbYaDjzgW/</w:t>
+              </w:r>
+            </w:hyperlink>
+          </w:p>
+        </w:tc>
+        <w:tc>
+          <w:tcPr>
+            <w:tcW w:w="1990" w:type="dxa"/>
+          </w:tcPr>
+          <w:p>
+            <w:r>
+              <w:t>Different intro into it.</w:t>
+            </w:r>
+          </w:p>
+        </w:tc>
+        <w:tc>
+          <w:tcPr>
+            <w:tcW w:w="1521" w:type="dxa"/>
+          </w:tcPr>
+          <w:p>
+            <w:r>
+              <w:t>Nil</w:t>
+            </w:r>
+          </w:p>
+        </w:tc>
+      </w:tr>
+      <w:tr>
+        <w:tc>
+          <w:tcPr>
+            <w:tcW w:w="1418" w:type="dxa"/>
+          </w:tcPr>
+          <w:p>
+            <w:r>
+              <w:t>Climbing Wall</w:t>
+            </w:r>
+          </w:p>
+        </w:tc>
+        <w:tc>
+          <w:tcPr>
+            <w:tcW w:w="9073" w:type="dxa"/>
+          </w:tcPr>
+          <w:p>
+            <w:hyperlink r:id="rId18" w:history="1">
+              <w:r>
+                <w:rPr>
+                  <w:rStyle w:val="Hyperlink"/>
+                </w:rPr>
+                <w:t>https://www.ins</w:t>
+              </w:r>
+              <w:r>
+                <w:rPr>
+                  <w:rStyle w:val="Hyperlink"/>
+                </w:rPr>
+                <w:t>t</w:t>
+              </w:r>
+              <w:r>
+                <w:rPr>
+                  <w:rStyle w:val="Hyperlink"/>
+                </w:rPr>
+                <w:t>agram.com/reel/CnCXYB</w:t>
+              </w:r>
+              <w:r>
+                <w:rPr>
+                  <w:rStyle w:val="Hyperlink"/>
+                </w:rPr>
+                <w:t>4</w:t>
+              </w:r>
+              <w:r>
+                <w:rPr>
+                  <w:rStyle w:val="Hyperlink"/>
+                </w:rPr>
+                <w:t>OJ15/</w:t>
+              </w:r>
+            </w:hyperlink>
+          </w:p>
+        </w:tc>
+        <w:tc>
+          <w:tcPr>
+            <w:tcW w:w="1990" w:type="dxa"/>
+          </w:tcPr>
+          <w:p>
+            <w:r>
+              <w:t xml:space="preserve">Won’t do the standing on one leg. Won’t do the stand in hands. </w:t>
+            </w:r>
+          </w:p>
+        </w:tc>
+        <w:tc>
+          <w:tcPr>
+            <w:tcW w:w="1521" w:type="dxa"/>
+          </w:tcPr>
+          <w:p>
+            <w:r>
+              <w:t>TBH least likely to do this one</w:t>
+            </w:r>
+            <w:r>
+              <w:t xml:space="preserve">. </w:t>
+            </w:r>
+          </w:p>
+          <w:p/>
+          <w:p>
+            <w:r>
+              <w:t>2-3 Spotters and Mat</w:t>
+            </w:r>
+          </w:p>
+        </w:tc>
+      </w:tr>
+      <w:tr>
+        <w:tc>
+          <w:tcPr>
+            <w:tcW w:w="1418" w:type="dxa"/>
+          </w:tcPr>
+          <w:p>
+            <w:r>
+              <w:t>Mannequin Rotation</w:t>
+            </w:r>
+          </w:p>
+        </w:tc>
+        <w:tc>
+          <w:tcPr>
+            <w:tcW w:w="9073" w:type="dxa"/>
+          </w:tcPr>
+          <w:p>
+            <w:hyperlink r:id="rId19" w:history="1">
+              <w:r>
+                <w:rPr>
+                  <w:rStyle w:val="Hyperlink"/>
+                </w:rPr>
+                <w:t>https://www.instagram.com/reel/Cm_4</w:t>
+              </w:r>
+              <w:r>
+                <w:rPr>
+                  <w:rStyle w:val="Hyperlink"/>
+                </w:rPr>
+                <w:t>7</w:t>
+              </w:r>
+              <w:r>
+                <w:rPr>
+                  <w:rStyle w:val="Hyperlink"/>
+                </w:rPr>
+                <w:t>19ooIT/</w:t>
+              </w:r>
+            </w:hyperlink>
+          </w:p>
+        </w:tc>
+        <w:tc>
+          <w:tcPr>
+            <w:tcW w:w="1990" w:type="dxa"/>
+          </w:tcPr>
+          <w:p>
+            <w:r>
+              <w:t xml:space="preserve">Different hold at top: more secure and less pervy </w:t>
+            </w:r>
+          </w:p>
+        </w:tc>
+        <w:tc>
+          <w:tcPr>
+            <w:tcW w:w="1521" w:type="dxa"/>
+          </w:tcPr>
+          <w:p>
+            <w:r>
+              <w:t>Nil</w:t>
+            </w:r>
+          </w:p>
+        </w:tc>
+      </w:tr>
+      <w:tr>
+        <w:tc>
+          <w:tcPr>
+            <w:tcW w:w="1418" w:type="dxa"/>
+          </w:tcPr>
+          <w:p>
+            <w:r>
+              <w:t>Low soaring into sweep the floor</w:t>
+            </w:r>
+          </w:p>
+        </w:tc>
+        <w:tc>
+          <w:tcPr>
+            <w:tcW w:w="9073" w:type="dxa"/>
+          </w:tcPr>
+          <w:p>
+            <w:hyperlink r:id="rId20" w:history="1">
+              <w:r>
+                <w:rPr>
+                  <w:rStyle w:val="Hyperlink"/>
+                </w:rPr>
+                <w:t>https://www.instagr</w:t>
+              </w:r>
+              <w:r>
+                <w:rPr>
+                  <w:rStyle w:val="Hyperlink"/>
+                </w:rPr>
+                <w:t>a</w:t>
+              </w:r>
+              <w:r>
+                <w:rPr>
+                  <w:rStyle w:val="Hyperlink"/>
+                </w:rPr>
+                <w:t>m.com/p/Cj0fJxBjpVA/</w:t>
+              </w:r>
+            </w:hyperlink>
+          </w:p>
+        </w:tc>
+        <w:tc>
+          <w:tcPr>
+            <w:tcW w:w="1990" w:type="dxa"/>
+          </w:tcPr>
+          <w:p>
+            <w:r>
+              <w:t>Won’t do the bit after they sweep the floor</w:t>
+            </w:r>
+          </w:p>
+        </w:tc>
+        <w:tc>
+          <w:tcPr>
+            <w:tcW w:w="1521" w:type="dxa"/>
+          </w:tcPr>
+          <w:p>
+            <w:r>
+              <w:t>Nil</w:t>
+            </w:r>
+          </w:p>
+        </w:tc>
+      </w:tr>
+      <w:tr>
+        <w:tc>
+          <w:tcPr>
+            <w:tcW w:w="1418" w:type="dxa"/>
+          </w:tcPr>
+          <w:p/>
+        </w:tc>
+        <w:tc>
+          <w:tcPr>
+            <w:tcW w:w="9073" w:type="dxa"/>
+          </w:tcPr>
+          <w:p/>
+        </w:tc>
+        <w:tc>
+          <w:tcPr>
+            <w:tcW w:w="1990" w:type="dxa"/>
+          </w:tcPr>
+          <w:p/>
+        </w:tc>
+        <w:tc>
+          <w:tcPr>
+            <w:tcW w:w="1521" w:type="dxa"/>
+          </w:tcPr>
+          <w:p/>
+        </w:tc>
+      </w:tr>
+    </w:tbl>
+    <w:p>
+      <w:pPr>
+        <w:sectPr>
+          <w:pgSz w:w="16838" w:h="11906" w:orient="landscape"/>
+          <w:pgMar w:top="1418" w:right="1418" w:bottom="1418" w:left="1418" w:header="709" w:footer="709" w:gutter="0"/>
+          <w:cols w:space="708"/>
+          <w:docGrid w:linePitch="360"/>
+        </w:sectPr>
+      </w:pPr>
+    </w:p>
+    <w:p/>
+    <w:p>
+      <w:pPr>
+        <w:spacing w:after="160" w:line="259" w:lineRule="auto"/>
+      </w:pPr>
+      <w:r>
+        <w:br w:type="page"/>
+      </w:r>
+    </w:p>
+    <w:p>
+      <w:r>
+        <w:lastRenderedPageBreak/>
         <w:br w:type="page"/>
       </w:r>
     </w:p>
@@ -2971,6 +3734,7 @@
     </w:p>
     <w:p>
       <w:pPr>
+        <w:spacing w:after="160" w:line="259" w:lineRule="auto"/>
         <w:rPr>
           <w:rFonts w:eastAsiaTheme="majorEastAsia"/>
           <w:color w:val="00B0F0"/>
@@ -2978,9 +3742,30 @@
           <w:szCs w:val="48"/>
         </w:rPr>
       </w:pPr>
+      <w:r>
+        <w:br w:type="page"/>
+      </w:r>
+    </w:p>
+    <w:p>
+      <w:pPr>
+        <w:pStyle w:val="H1Number"/>
+      </w:pPr>
+      <w:r>
+        <w:lastRenderedPageBreak/>
+        <w:t>Acro Rock ‘n’ Roll</w:t>
+      </w:r>
+    </w:p>
+    <w:p>
+      <w:pPr>
+        <w:rPr>
+          <w:rFonts w:eastAsiaTheme="majorEastAsia"/>
+          <w:color w:val="00B0F0"/>
+          <w:sz w:val="48"/>
+          <w:szCs w:val="48"/>
+        </w:rPr>
+      </w:pPr>
     </w:p>
     <w:sectPr>
-      <w:footerReference w:type="default" r:id="rId11"/>
       <w:pgSz w:w="11906" w:h="16838"/>
       <w:pgMar w:top="1418" w:right="1418" w:bottom="1418" w:left="1418" w:header="708" w:footer="708" w:gutter="0"/>
       <w:cols w:space="708"/>
@@ -5348,7 +6133,7 @@
       <w:lvlText w:val="%1."/>
       <w:lvlJc w:val="left"/>
       <w:pPr>
-        <w:ind w:left="360" w:hanging="360"/>
+        <w:ind w:left="2061" w:hanging="360"/>
       </w:pPr>
     </w:lvl>
     <w:lvl w:ilvl="1">
@@ -8488,6 +9273,7 @@
       <w:numPr>
         <w:numId w:val="2"/>
       </w:numPr>
+      <w:ind w:left="360"/>
     </w:pPr>
   </w:style>
   <w:style w:type="paragraph" w:customStyle="1" w:styleId="H2Number">
@@ -9143,6 +9929,18 @@
       <w:vertAlign w:val="superscript"/>
     </w:rPr>
   </w:style>
+  <w:style w:type="character" w:styleId="FollowedHyperlink">
+    <w:name w:val="FollowedHyperlink"/>
+    <w:basedOn w:val="DefaultParagraphFont"/>
+    <w:uiPriority w:val="99"/>
+    <w:semiHidden/>
+    <w:unhideWhenUsed/>
+    <w:rsid w:val="007E5AC7"/>
+    <w:rPr>
+      <w:color w:val="954F72" w:themeColor="followedHyperlink"/>
+      <w:u w:val="single"/>
+    </w:rPr>
+  </w:style>
 </w:styles>
 </file>
 
@@ -9442,152 +10240,6 @@
 </file>
 
 <file path=customXml/item1.xml><?xml version="1.0" encoding="utf-8"?>
-<ct:contentTypeSchema xmlns:ct="http://schemas.microsoft.com/office/2006/metadata/contentType" xmlns:ma="http://schemas.microsoft.com/office/2006/metadata/properties/metaAttributes" ct:_="" ma:_="" ma:contentTypeName="Document" ma:contentTypeID="0x01010029BA3D91416ADD45AE2FD351CEF485BF" ma:contentTypeVersion="4" ma:contentTypeDescription="Create a new document." ma:contentTypeScope="" ma:versionID="2d3d59899f84eb70d293a1ab9ed85076">
-  <xsd:schema xmlns:xsd="http://www.w3.org/2001/XMLSchema" xmlns:xs="http://www.w3.org/2001/XMLSchema" xmlns:p="http://schemas.microsoft.com/office/2006/metadata/properties" xmlns:ns2="914e0817-928d-43f5-a1cc-02de29e6f34b" targetNamespace="http://schemas.microsoft.com/office/2006/metadata/properties" ma:root="true" ma:fieldsID="425eea959d3ca8d1936a9de8f69842f3" ns2:_="">
-    <xsd:import namespace="914e0817-928d-43f5-a1cc-02de29e6f34b"/>
-    <xsd:element name="properties">
-      <xsd:complexType>
-        <xsd:sequence>
-          <xsd:element name="documentManagement">
-            <xsd:complexType>
-              <xsd:all>
-                <xsd:element ref="ns2:MediaServiceMetadata" minOccurs="0"/>
-                <xsd:element ref="ns2:MediaServiceFastMetadata" minOccurs="0"/>
-                <xsd:element ref="ns2:MediaServiceAutoKeyPoints" minOccurs="0"/>
-                <xsd:element ref="ns2:MediaServiceKeyPoints" minOccurs="0"/>
-              </xsd:all>
-            </xsd:complexType>
-          </xsd:element>
-        </xsd:sequence>
-      </xsd:complexType>
-    </xsd:element>
-  </xsd:schema>
-  <xsd:schema xmlns:xsd="http://www.w3.org/2001/XMLSchema" xmlns:xs="http://www.w3.org/2001/XMLSchema" xmlns:dms="http://schemas.microsoft.com/office/2006/documentManagement/types" xmlns:pc="http://schemas.microsoft.com/office/infopath/2007/PartnerControls" targetNamespace="914e0817-928d-43f5-a1cc-02de29e6f34b" elementFormDefault="qualified">
-    <xsd:import namespace="http://schemas.microsoft.com/office/2006/documentManagement/types"/>
-    <xsd:import namespace="http://schemas.microsoft.com/office/infopath/2007/PartnerControls"/>
-    <xsd:element name="MediaServiceMetadata" ma:index="8" nillable="true" ma:displayName="MediaServiceMetadata" ma:hidden="true" ma:internalName="MediaServiceMetadata" ma:readOnly="true">
-      <xsd:simpleType>
-        <xsd:restriction base="dms:Note"/>
-      </xsd:simpleType>
-    </xsd:element>
-    <xsd:element name="MediaServiceFastMetadata" ma:index="9" nillable="true" ma:displayName="MediaServiceFastMetadata" ma:hidden="true" ma:internalName="MediaServiceFastMetadata" ma:readOnly="true">
-      <xsd:simpleType>
-        <xsd:restriction base="dms:Note"/>
-      </xsd:simpleType>
-    </xsd:element>
-    <xsd:element name="MediaServiceAutoKeyPoints" ma:index="10" nillable="true" ma:displayName="MediaServiceAutoKeyPoints" ma:hidden="true" ma:internalName="MediaServiceAutoKeyPoints" ma:readOnly="true">
-      <xsd:simpleType>
-        <xsd:restriction base="dms:Note"/>
-      </xsd:simpleType>
-    </xsd:element>
-    <xsd:element name="MediaServiceKeyPoints" ma:index="11" nillable="true" ma:displayName="KeyPoints" ma:internalName="MediaServiceKeyPoints" ma:readOnly="true">
-      <xsd:simpleType>
-        <xsd:restriction base="dms:Note">
-          <xsd:maxLength value="255"/>
-        </xsd:restriction>
-      </xsd:simpleType>
-    </xsd:element>
-  </xsd:schema>
-  <xsd:schema xmlns="http://schemas.openxmlformats.org/package/2006/metadata/core-properties" xmlns:xsd="http://www.w3.org/2001/XMLSchema" xmlns:xsi="http://www.w3.org/2001/XMLSchema-instance" xmlns:dc="http://purl.org/dc/elements/1.1/" xmlns:dcterms="http://purl.org/dc/terms/" xmlns:odoc="http://schemas.microsoft.com/internal/obd" targetNamespace="http://schemas.openxmlformats.org/package/2006/metadata/core-properties" elementFormDefault="qualified" attributeFormDefault="unqualified" blockDefault="#all">
-    <xsd:import namespace="http://purl.org/dc/elements/1.1/" schemaLocation="http://dublincore.org/schemas/xmls/qdc/2003/04/02/dc.xsd"/>
-    <xsd:import namespace="http://purl.org/dc/terms/" schemaLocation="http://dublincore.org/schemas/xmls/qdc/2003/04/02/dcterms.xsd"/>
-    <xsd:element name="coreProperties" type="CT_coreProperties"/>
-    <xsd:complexType name="CT_coreProperties">
-      <xsd:all>
-        <xsd:element ref="dc:creator" minOccurs="0" maxOccurs="1"/>
-        <xsd:element ref="dcterms:created" minOccurs="0" maxOccurs="1"/>
-        <xsd:element ref="dc:identifier" minOccurs="0" maxOccurs="1"/>
-        <xsd:element name="contentType" minOccurs="0" maxOccurs="1" type="xsd:string" ma:index="0" ma:displayName="Content Type"/>
-        <xsd:element ref="dc:title" minOccurs="0" maxOccurs="1" ma:index="4" ma:displayName="Title"/>
-        <xsd:element ref="dc:subject" minOccurs="0" maxOccurs="1"/>
-        <xsd:element ref="dc:description" minOccurs="0" maxOccurs="1"/>
-        <xsd:element name="keywords" minOccurs="0" maxOccurs="1" type="xsd:string"/>
-        <xsd:element ref="dc:language" minOccurs="0" maxOccurs="1"/>
-        <xsd:element name="category" minOccurs="0" maxOccurs="1" type="xsd:string"/>
-        <xsd:element name="version" minOccurs="0" maxOccurs="1" type="xsd:string"/>
-        <xsd:element name="revision" minOccurs="0" maxOccurs="1" type="xsd:string">
-          <xsd:annotation>
-            <xsd:documentation>
-                        This value indicates the number of saves or revisions. The application is responsible for updating this value after each revision.
-                    </xsd:documentation>
-          </xsd:annotation>
-        </xsd:element>
-        <xsd:element name="lastModifiedBy" minOccurs="0" maxOccurs="1" type="xsd:string"/>
-        <xsd:element ref="dcterms:modified" minOccurs="0" maxOccurs="1"/>
-        <xsd:element name="contentStatus" minOccurs="0" maxOccurs="1" type="xsd:string"/>
-      </xsd:all>
-    </xsd:complexType>
-  </xsd:schema>
-  <xs:schema xmlns:pc="http://schemas.microsoft.com/office/infopath/2007/PartnerControls" xmlns:xs="http://www.w3.org/2001/XMLSchema" targetNamespace="http://schemas.microsoft.com/office/infopath/2007/PartnerControls" elementFormDefault="qualified" attributeFormDefault="unqualified">
-    <xs:element name="Person">
-      <xs:complexType>
-        <xs:sequence>
-          <xs:element ref="pc:DisplayName" minOccurs="0"/>
-          <xs:element ref="pc:AccountId" minOccurs="0"/>
-          <xs:element ref="pc:AccountType" minOccurs="0"/>
-        </xs:sequence>
-      </xs:complexType>
-    </xs:element>
-    <xs:element name="DisplayName" type="xs:string"/>
-    <xs:element name="AccountId" type="xs:string"/>
-    <xs:element name="AccountType" type="xs:string"/>
-    <xs:element name="BDCAssociatedEntity">
-      <xs:complexType>
-        <xs:sequence>
-          <xs:element ref="pc:BDCEntity" minOccurs="0" maxOccurs="unbounded"/>
-        </xs:sequence>
-        <xs:attribute ref="pc:EntityNamespace"/>
-        <xs:attribute ref="pc:EntityName"/>
-        <xs:attribute ref="pc:SystemInstanceName"/>
-        <xs:attribute ref="pc:AssociationName"/>
-      </xs:complexType>
-    </xs:element>
-    <xs:attribute name="EntityNamespace" type="xs:string"/>
-    <xs:attribute name="EntityName" type="xs:string"/>
-    <xs:attribute name="SystemInstanceName" type="xs:string"/>
-    <xs:attribute name="AssociationName" type="xs:string"/>
-    <xs:element name="BDCEntity">
-      <xs:complexType>
-        <xs:sequence>
-          <xs:element ref="pc:EntityDisplayName" minOccurs="0"/>
-          <xs:element ref="pc:EntityInstanceReference" minOccurs="0"/>
-          <xs:element ref="pc:EntityId1" minOccurs="0"/>
-          <xs:element ref="pc:EntityId2" minOccurs="0"/>
-          <xs:element ref="pc:EntityId3" minOccurs="0"/>
-          <xs:element ref="pc:EntityId4" minOccurs="0"/>
-          <xs:element ref="pc:EntityId5" minOccurs="0"/>
-        </xs:sequence>
-      </xs:complexType>
-    </xs:element>
-    <xs:element name="EntityDisplayName" type="xs:string"/>
-    <xs:element name="EntityInstanceReference" type="xs:string"/>
-    <xs:element name="EntityId1" type="xs:string"/>
-    <xs:element name="EntityId2" type="xs:string"/>
-    <xs:element name="EntityId3" type="xs:string"/>
-    <xs:element name="EntityId4" type="xs:string"/>
-    <xs:element name="EntityId5" type="xs:string"/>
-    <xs:element name="Terms">
-      <xs:complexType>
-        <xs:sequence>
-          <xs:element ref="pc:TermInfo" minOccurs="0" maxOccurs="unbounded"/>
-        </xs:sequence>
-      </xs:complexType>
-    </xs:element>
-    <xs:element name="TermInfo">
-      <xs:complexType>
-        <xs:sequence>
-          <xs:element ref="pc:TermName" minOccurs="0"/>
-          <xs:element ref="pc:TermId" minOccurs="0"/>
-        </xs:sequence>
-      </xs:complexType>
-    </xs:element>
-    <xs:element name="TermName" type="xs:string"/>
-    <xs:element name="TermId" type="xs:string"/>
-  </xs:schema>
-</ct:contentTypeSchema>
-</file>
-
-<file path=customXml/item2.xml><?xml version="1.0" encoding="utf-8"?>
 <?mso-contentType ?>
 <FormTemplates xmlns="http://schemas.microsoft.com/sharepoint/v3/contenttype/forms">
   <Display>DocumentLibraryForm</Display>
@@ -9596,13 +10248,13 @@
 </FormTemplates>
 </file>
 
-<file path=customXml/item3.xml><?xml version="1.0" encoding="utf-8"?>
+<file path=customXml/item2.xml><?xml version="1.0" encoding="utf-8"?>
 <p:properties xmlns:p="http://schemas.microsoft.com/office/2006/metadata/properties" xmlns:xsi="http://www.w3.org/2001/XMLSchema-instance" xmlns:pc="http://schemas.microsoft.com/office/infopath/2007/PartnerControls">
   <documentManagement/>
 </p:properties>
 </file>
 
-<file path=customXml/item4.xml><?xml version="1.0" encoding="utf-8"?>
+<file path=customXml/item3.xml><?xml version="1.0" encoding="utf-8"?>
 <b:Sources xmlns:b="http://schemas.openxmlformats.org/officeDocument/2006/bibliography" xmlns="http://schemas.openxmlformats.org/officeDocument/2006/bibliography" SelectedStyle="\IEEE2006OfficeOnline.xsl" StyleName="IEEE" Version="2006">
   <b:Source>
     <b:Tag>Dep21</b:Tag>
@@ -10076,7 +10728,178 @@
 </b:Sources>
 </file>
 
+<file path=customXml/item4.xml><?xml version="1.0" encoding="utf-8"?>
+<ct:contentTypeSchema xmlns:ct="http://schemas.microsoft.com/office/2006/metadata/contentType" xmlns:ma="http://schemas.microsoft.com/office/2006/metadata/properties/metaAttributes" ct:_="" ma:_="" ma:contentTypeName="Document" ma:contentTypeID="0x01010029BA3D91416ADD45AE2FD351CEF485BF" ma:contentTypeVersion="4" ma:contentTypeDescription="Create a new document." ma:contentTypeScope="" ma:versionID="2d3d59899f84eb70d293a1ab9ed85076">
+  <xsd:schema xmlns:xsd="http://www.w3.org/2001/XMLSchema" xmlns:xs="http://www.w3.org/2001/XMLSchema" xmlns:p="http://schemas.microsoft.com/office/2006/metadata/properties" xmlns:ns2="914e0817-928d-43f5-a1cc-02de29e6f34b" targetNamespace="http://schemas.microsoft.com/office/2006/metadata/properties" ma:root="true" ma:fieldsID="425eea959d3ca8d1936a9de8f69842f3" ns2:_="">
+    <xsd:import namespace="914e0817-928d-43f5-a1cc-02de29e6f34b"/>
+    <xsd:element name="properties">
+      <xsd:complexType>
+        <xsd:sequence>
+          <xsd:element name="documentManagement">
+            <xsd:complexType>
+              <xsd:all>
+                <xsd:element ref="ns2:MediaServiceMetadata" minOccurs="0"/>
+                <xsd:element ref="ns2:MediaServiceFastMetadata" minOccurs="0"/>
+                <xsd:element ref="ns2:MediaServiceAutoKeyPoints" minOccurs="0"/>
+                <xsd:element ref="ns2:MediaServiceKeyPoints" minOccurs="0"/>
+              </xsd:all>
+            </xsd:complexType>
+          </xsd:element>
+        </xsd:sequence>
+      </xsd:complexType>
+    </xsd:element>
+  </xsd:schema>
+  <xsd:schema xmlns:xsd="http://www.w3.org/2001/XMLSchema" xmlns:xs="http://www.w3.org/2001/XMLSchema" xmlns:dms="http://schemas.microsoft.com/office/2006/documentManagement/types" xmlns:pc="http://schemas.microsoft.com/office/infopath/2007/PartnerControls" targetNamespace="914e0817-928d-43f5-a1cc-02de29e6f34b" elementFormDefault="qualified">
+    <xsd:import namespace="http://schemas.microsoft.com/office/2006/documentManagement/types"/>
+    <xsd:import namespace="http://schemas.microsoft.com/office/infopath/2007/PartnerControls"/>
+    <xsd:element name="MediaServiceMetadata" ma:index="8" nillable="true" ma:displayName="MediaServiceMetadata" ma:hidden="true" ma:internalName="MediaServiceMetadata" ma:readOnly="true">
+      <xsd:simpleType>
+        <xsd:restriction base="dms:Note"/>
+      </xsd:simpleType>
+    </xsd:element>
+    <xsd:element name="MediaServiceFastMetadata" ma:index="9" nillable="true" ma:displayName="MediaServiceFastMetadata" ma:hidden="true" ma:internalName="MediaServiceFastMetadata" ma:readOnly="true">
+      <xsd:simpleType>
+        <xsd:restriction base="dms:Note"/>
+      </xsd:simpleType>
+    </xsd:element>
+    <xsd:element name="MediaServiceAutoKeyPoints" ma:index="10" nillable="true" ma:displayName="MediaServiceAutoKeyPoints" ma:hidden="true" ma:internalName="MediaServiceAutoKeyPoints" ma:readOnly="true">
+      <xsd:simpleType>
+        <xsd:restriction base="dms:Note"/>
+      </xsd:simpleType>
+    </xsd:element>
+    <xsd:element name="MediaServiceKeyPoints" ma:index="11" nillable="true" ma:displayName="KeyPoints" ma:internalName="MediaServiceKeyPoints" ma:readOnly="true">
+      <xsd:simpleType>
+        <xsd:restriction base="dms:Note">
+          <xsd:maxLength value="255"/>
+        </xsd:restriction>
+      </xsd:simpleType>
+    </xsd:element>
+  </xsd:schema>
+  <xsd:schema xmlns="http://schemas.openxmlformats.org/package/2006/metadata/core-properties" xmlns:xsd="http://www.w3.org/2001/XMLSchema" xmlns:xsi="http://www.w3.org/2001/XMLSchema-instance" xmlns:dc="http://purl.org/dc/elements/1.1/" xmlns:dcterms="http://purl.org/dc/terms/" xmlns:odoc="http://schemas.microsoft.com/internal/obd" targetNamespace="http://schemas.openxmlformats.org/package/2006/metadata/core-properties" elementFormDefault="qualified" attributeFormDefault="unqualified" blockDefault="#all">
+    <xsd:import namespace="http://purl.org/dc/elements/1.1/" schemaLocation="http://dublincore.org/schemas/xmls/qdc/2003/04/02/dc.xsd"/>
+    <xsd:import namespace="http://purl.org/dc/terms/" schemaLocation="http://dublincore.org/schemas/xmls/qdc/2003/04/02/dcterms.xsd"/>
+    <xsd:element name="coreProperties" type="CT_coreProperties"/>
+    <xsd:complexType name="CT_coreProperties">
+      <xsd:all>
+        <xsd:element ref="dc:creator" minOccurs="0" maxOccurs="1"/>
+        <xsd:element ref="dcterms:created" minOccurs="0" maxOccurs="1"/>
+        <xsd:element ref="dc:identifier" minOccurs="0" maxOccurs="1"/>
+        <xsd:element name="contentType" minOccurs="0" maxOccurs="1" type="xsd:string" ma:index="0" ma:displayName="Content Type"/>
+        <xsd:element ref="dc:title" minOccurs="0" maxOccurs="1" ma:index="4" ma:displayName="Title"/>
+        <xsd:element ref="dc:subject" minOccurs="0" maxOccurs="1"/>
+        <xsd:element ref="dc:description" minOccurs="0" maxOccurs="1"/>
+        <xsd:element name="keywords" minOccurs="0" maxOccurs="1" type="xsd:string"/>
+        <xsd:element ref="dc:language" minOccurs="0" maxOccurs="1"/>
+        <xsd:element name="category" minOccurs="0" maxOccurs="1" type="xsd:string"/>
+        <xsd:element name="version" minOccurs="0" maxOccurs="1" type="xsd:string"/>
+        <xsd:element name="revision" minOccurs="0" maxOccurs="1" type="xsd:string">
+          <xsd:annotation>
+            <xsd:documentation>
+                        This value indicates the number of saves or revisions. The application is responsible for updating this value after each revision.
+                    </xsd:documentation>
+          </xsd:annotation>
+        </xsd:element>
+        <xsd:element name="lastModifiedBy" minOccurs="0" maxOccurs="1" type="xsd:string"/>
+        <xsd:element ref="dcterms:modified" minOccurs="0" maxOccurs="1"/>
+        <xsd:element name="contentStatus" minOccurs="0" maxOccurs="1" type="xsd:string"/>
+      </xsd:all>
+    </xsd:complexType>
+  </xsd:schema>
+  <xs:schema xmlns:pc="http://schemas.microsoft.com/office/infopath/2007/PartnerControls" xmlns:xs="http://www.w3.org/2001/XMLSchema" targetNamespace="http://schemas.microsoft.com/office/infopath/2007/PartnerControls" elementFormDefault="qualified" attributeFormDefault="unqualified">
+    <xs:element name="Person">
+      <xs:complexType>
+        <xs:sequence>
+          <xs:element ref="pc:DisplayName" minOccurs="0"/>
+          <xs:element ref="pc:AccountId" minOccurs="0"/>
+          <xs:element ref="pc:AccountType" minOccurs="0"/>
+        </xs:sequence>
+      </xs:complexType>
+    </xs:element>
+    <xs:element name="DisplayName" type="xs:string"/>
+    <xs:element name="AccountId" type="xs:string"/>
+    <xs:element name="AccountType" type="xs:string"/>
+    <xs:element name="BDCAssociatedEntity">
+      <xs:complexType>
+        <xs:sequence>
+          <xs:element ref="pc:BDCEntity" minOccurs="0" maxOccurs="unbounded"/>
+        </xs:sequence>
+        <xs:attribute ref="pc:EntityNamespace"/>
+        <xs:attribute ref="pc:EntityName"/>
+        <xs:attribute ref="pc:SystemInstanceName"/>
+        <xs:attribute ref="pc:AssociationName"/>
+      </xs:complexType>
+    </xs:element>
+    <xs:attribute name="EntityNamespace" type="xs:string"/>
+    <xs:attribute name="EntityName" type="xs:string"/>
+    <xs:attribute name="SystemInstanceName" type="xs:string"/>
+    <xs:attribute name="AssociationName" type="xs:string"/>
+    <xs:element name="BDCEntity">
+      <xs:complexType>
+        <xs:sequence>
+          <xs:element ref="pc:EntityDisplayName" minOccurs="0"/>
+          <xs:element ref="pc:EntityInstanceReference" minOccurs="0"/>
+          <xs:element ref="pc:EntityId1" minOccurs="0"/>
+          <xs:element ref="pc:EntityId2" minOccurs="0"/>
+          <xs:element ref="pc:EntityId3" minOccurs="0"/>
+          <xs:element ref="pc:EntityId4" minOccurs="0"/>
+          <xs:element ref="pc:EntityId5" minOccurs="0"/>
+        </xs:sequence>
+      </xs:complexType>
+    </xs:element>
+    <xs:element name="EntityDisplayName" type="xs:string"/>
+    <xs:element name="EntityInstanceReference" type="xs:string"/>
+    <xs:element name="EntityId1" type="xs:string"/>
+    <xs:element name="EntityId2" type="xs:string"/>
+    <xs:element name="EntityId3" type="xs:string"/>
+    <xs:element name="EntityId4" type="xs:string"/>
+    <xs:element name="EntityId5" type="xs:string"/>
+    <xs:element name="Terms">
+      <xs:complexType>
+        <xs:sequence>
+          <xs:element ref="pc:TermInfo" minOccurs="0" maxOccurs="unbounded"/>
+        </xs:sequence>
+      </xs:complexType>
+    </xs:element>
+    <xs:element name="TermInfo">
+      <xs:complexType>
+        <xs:sequence>
+          <xs:element ref="pc:TermName" minOccurs="0"/>
+          <xs:element ref="pc:TermId" minOccurs="0"/>
+        </xs:sequence>
+      </xs:complexType>
+    </xs:element>
+    <xs:element name="TermName" type="xs:string"/>
+    <xs:element name="TermId" type="xs:string"/>
+  </xs:schema>
+</ct:contentTypeSchema>
+</file>
+
 <file path=customXml/itemProps1.xml><?xml version="1.0" encoding="utf-8"?>
+<ds:datastoreItem xmlns:ds="http://schemas.openxmlformats.org/officeDocument/2006/customXml" ds:itemID="{39580E98-6707-41D6-A3A4-A340194EF4C7}">
+  <ds:schemaRefs>
+    <ds:schemaRef ds:uri="http://schemas.microsoft.com/sharepoint/v3/contenttype/forms"/>
+  </ds:schemaRefs>
+</ds:datastoreItem>
+</file>
+
+<file path=customXml/itemProps2.xml><?xml version="1.0" encoding="utf-8"?>
+<ds:datastoreItem xmlns:ds="http://schemas.openxmlformats.org/officeDocument/2006/customXml" ds:itemID="{2DEA80B0-FB78-471E-9848-2B55E6290B1E}">
+  <ds:schemaRefs>
+    <ds:schemaRef ds:uri="http://schemas.microsoft.com/office/2006/metadata/properties"/>
+    <ds:schemaRef ds:uri="http://schemas.microsoft.com/office/infopath/2007/PartnerControls"/>
+  </ds:schemaRefs>
+</ds:datastoreItem>
+</file>
+
+<file path=customXml/itemProps3.xml><?xml version="1.0" encoding="utf-8"?>
+<ds:datastoreItem xmlns:ds="http://schemas.openxmlformats.org/officeDocument/2006/customXml" ds:itemID="{1D07BBFD-2361-4999-AF9C-5C4C80E8D52A}">
+  <ds:schemaRefs>
+    <ds:schemaRef ds:uri="http://schemas.openxmlformats.org/officeDocument/2006/bibliography"/>
+  </ds:schemaRefs>
+</ds:datastoreItem>
+</file>
+
+<file path=customXml/itemProps4.xml><?xml version="1.0" encoding="utf-8"?>
 <ds:datastoreItem xmlns:ds="http://schemas.openxmlformats.org/officeDocument/2006/customXml" ds:itemID="{08D521A4-3BA1-4FAA-AE51-AC8D66A36EE2}">
   <ds:schemaRefs>
     <ds:schemaRef ds:uri="http://schemas.microsoft.com/office/2006/metadata/contentType"/>
@@ -10092,29 +10915,4 @@
     <ds:schemaRef ds:uri="http://schemas.microsoft.com/internal/obd"/>
   </ds:schemaRefs>
 </ds:datastoreItem>
-</file>
-
-<file path=customXml/itemProps2.xml><?xml version="1.0" encoding="utf-8"?>
-<ds:datastoreItem xmlns:ds="http://schemas.openxmlformats.org/officeDocument/2006/customXml" ds:itemID="{39580E98-6707-41D6-A3A4-A340194EF4C7}">
-  <ds:schemaRefs>
-    <ds:schemaRef ds:uri="http://schemas.microsoft.com/sharepoint/v3/contenttype/forms"/>
-  </ds:schemaRefs>
-</ds:datastoreItem>
-</file>
-
-<file path=customXml/itemProps3.xml><?xml version="1.0" encoding="utf-8"?>
-<ds:datastoreItem xmlns:ds="http://schemas.openxmlformats.org/officeDocument/2006/customXml" ds:itemID="{2DEA80B0-FB78-471E-9848-2B55E6290B1E}">
-  <ds:schemaRefs>
-    <ds:schemaRef ds:uri="http://schemas.microsoft.com/office/2006/metadata/properties"/>
-    <ds:schemaRef ds:uri="http://schemas.microsoft.com/office/infopath/2007/PartnerControls"/>
-  </ds:schemaRefs>
-</ds:datastoreItem>
-</file>
-
-<file path=customXml/itemProps4.xml><?xml version="1.0" encoding="utf-8"?>
-<ds:datastoreItem xmlns:ds="http://schemas.openxmlformats.org/officeDocument/2006/customXml" ds:itemID="{1D07BBFD-2361-4999-AF9C-5C4C80E8D52A}">
-  <ds:schemaRefs>
-    <ds:schemaRef ds:uri="http://schemas.openxmlformats.org/officeDocument/2006/bibliography"/>
-  </ds:schemaRefs>
-</ds:datastoreItem>
 </file>
</xml_diff>

<commit_message>
highlighted preferred acro moves
</commit_message>
<xml_diff>
--- a/files/routines.docx
+++ b/files/routines.docx
@@ -1784,12 +1784,28 @@
           </w:tcPr>
           <w:p>
             <w:r>
-              <w:t>L: ST,R,R,ST,ST,ST</w:t>
-            </w:r>
-          </w:p>
-          <w:p>
-            <w:r>
-              <w:t>F: ST,L,L,ST,ST,ST</w:t>
+              <w:t xml:space="preserve">L: </w:t>
+            </w:r>
+            <w:proofErr w:type="gramStart"/>
+            <w:r>
+              <w:t>ST,R</w:t>
+            </w:r>
+            <w:proofErr w:type="gramEnd"/>
+            <w:r>
+              <w:t>,R,ST,ST,ST</w:t>
+            </w:r>
+          </w:p>
+          <w:p>
+            <w:r>
+              <w:t xml:space="preserve">F: </w:t>
+            </w:r>
+            <w:proofErr w:type="gramStart"/>
+            <w:r>
+              <w:t>ST,L</w:t>
+            </w:r>
+            <w:proofErr w:type="gramEnd"/>
+            <w:r>
+              <w:t>,L,ST,ST,ST</w:t>
             </w:r>
           </w:p>
         </w:tc>
@@ -2240,7 +2256,15 @@
           </w:tcPr>
           <w:p>
             <w:r>
-              <w:t>Quick new yorks x2</w:t>
+              <w:t xml:space="preserve">Quick new </w:t>
+            </w:r>
+            <w:proofErr w:type="spellStart"/>
+            <w:r>
+              <w:t>yorks</w:t>
+            </w:r>
+            <w:proofErr w:type="spellEnd"/>
+            <w:r>
+              <w:t xml:space="preserve"> x2</w:t>
             </w:r>
           </w:p>
         </w:tc>
@@ -3100,7 +3124,15 @@
             <w:tcW w:w="1418" w:type="dxa"/>
           </w:tcPr>
           <w:p>
-            <w:r>
+            <w:pPr>
+              <w:rPr>
+                <w:highlight w:val="green"/>
+              </w:rPr>
+            </w:pPr>
+            <w:r>
+              <w:rPr>
+                <w:highlight w:val="green"/>
+              </w:rPr>
               <w:t>Ticking Clock</w:t>
             </w:r>
           </w:p>
@@ -3137,10 +3169,7 @@
           </w:tcPr>
           <w:p>
             <w:r>
-              <w:t>N</w:t>
-            </w:r>
-            <w:r>
-              <w:t>eed mat or spotter for trials.</w:t>
+              <w:t>Need mat or spotter for trials.</w:t>
             </w:r>
           </w:p>
         </w:tc>
@@ -3151,7 +3180,15 @@
             <w:tcW w:w="1418" w:type="dxa"/>
           </w:tcPr>
           <w:p>
-            <w:r>
+            <w:pPr>
+              <w:rPr>
+                <w:highlight w:val="green"/>
+              </w:rPr>
+            </w:pPr>
+            <w:r>
+              <w:rPr>
+                <w:highlight w:val="green"/>
+              </w:rPr>
               <w:t>Soaring Eagle with fancy dismount</w:t>
             </w:r>
           </w:p>
@@ -3166,31 +3203,7 @@
                 <w:rPr>
                   <w:rStyle w:val="Hyperlink"/>
                 </w:rPr>
-                <w:t>https://www.instagram.com/</w:t>
-              </w:r>
-              <w:r>
-                <w:rPr>
-                  <w:rStyle w:val="Hyperlink"/>
-                </w:rPr>
-                <w:t>p</w:t>
-              </w:r>
-              <w:r>
-                <w:rPr>
-                  <w:rStyle w:val="Hyperlink"/>
-                </w:rPr>
-                <w:t>/Cn</w:t>
-              </w:r>
-              <w:r>
-                <w:rPr>
-                  <w:rStyle w:val="Hyperlink"/>
-                </w:rPr>
-                <w:t>h</w:t>
-              </w:r>
-              <w:r>
-                <w:rPr>
-                  <w:rStyle w:val="Hyperlink"/>
-                </w:rPr>
-                <w:t>yRxqjxE6/</w:t>
+                <w:t>https://www.instagram.com/p/CnhyRxqjxE6/</w:t>
               </w:r>
             </w:hyperlink>
           </w:p>
@@ -3227,7 +3240,15 @@
             <w:tcW w:w="1418" w:type="dxa"/>
           </w:tcPr>
           <w:p>
-            <w:r>
+            <w:pPr>
+              <w:rPr>
+                <w:highlight w:val="green"/>
+              </w:rPr>
+            </w:pPr>
+            <w:r>
+              <w:rPr>
+                <w:highlight w:val="green"/>
+              </w:rPr>
               <w:t>Round the World</w:t>
             </w:r>
           </w:p>
@@ -3242,19 +3263,7 @@
                 <w:rPr>
                   <w:rStyle w:val="Hyperlink"/>
                 </w:rPr>
-                <w:t>https://www.facebook.com/1038175276273583/videos/23992278383835</w:t>
-              </w:r>
-              <w:r>
-                <w:rPr>
-                  <w:rStyle w:val="Hyperlink"/>
-                </w:rPr>
-                <w:t>7</w:t>
-              </w:r>
-              <w:r>
-                <w:rPr>
-                  <w:rStyle w:val="Hyperlink"/>
-                </w:rPr>
-                <w:t>?__so__=permalink</w:t>
+                <w:t>https://www.facebook.com/1038175276273583/videos/239922783838357?__so__=permalink</w:t>
               </w:r>
             </w:hyperlink>
           </w:p>
@@ -3286,7 +3295,15 @@
             <w:tcW w:w="1418" w:type="dxa"/>
           </w:tcPr>
           <w:p>
-            <w:r>
+            <w:pPr>
+              <w:rPr>
+                <w:highlight w:val="green"/>
+              </w:rPr>
+            </w:pPr>
+            <w:r>
+              <w:rPr>
+                <w:highlight w:val="green"/>
+              </w:rPr>
               <w:t>Hip Jump</w:t>
             </w:r>
           </w:p>
@@ -3333,7 +3350,15 @@
             <w:tcW w:w="1418" w:type="dxa"/>
           </w:tcPr>
           <w:p>
-            <w:r>
+            <w:pPr>
+              <w:rPr>
+                <w:highlight w:val="green"/>
+              </w:rPr>
+            </w:pPr>
+            <w:r>
+              <w:rPr>
+                <w:highlight w:val="green"/>
+              </w:rPr>
               <w:t>Kiss the Floor</w:t>
             </w:r>
           </w:p>
@@ -3348,19 +3373,7 @@
                 <w:rPr>
                   <w:rStyle w:val="Hyperlink"/>
                 </w:rPr>
-                <w:t>https://www.i</w:t>
-              </w:r>
-              <w:r>
-                <w:rPr>
-                  <w:rStyle w:val="Hyperlink"/>
-                </w:rPr>
-                <w:t>n</w:t>
-              </w:r>
-              <w:r>
-                <w:rPr>
-                  <w:rStyle w:val="Hyperlink"/>
-                </w:rPr>
-                <w:t>stagram.com/p/Ck_N9W5J6B2/</w:t>
+                <w:t>https://www.instagram.com/p/Ck_N9W5J6B2/</w:t>
               </w:r>
             </w:hyperlink>
           </w:p>
@@ -3392,7 +3405,15 @@
             <w:tcW w:w="1418" w:type="dxa"/>
           </w:tcPr>
           <w:p>
-            <w:r>
+            <w:pPr>
+              <w:rPr>
+                <w:highlight w:val="green"/>
+              </w:rPr>
+            </w:pPr>
+            <w:r>
+              <w:rPr>
+                <w:highlight w:val="green"/>
+              </w:rPr>
               <w:t>Jump the Wave</w:t>
             </w:r>
           </w:p>
@@ -3407,19 +3428,7 @@
                 <w:rPr>
                   <w:rStyle w:val="Hyperlink"/>
                 </w:rPr>
-                <w:t>https://www.insta</w:t>
-              </w:r>
-              <w:r>
-                <w:rPr>
-                  <w:rStyle w:val="Hyperlink"/>
-                </w:rPr>
-                <w:t>g</w:t>
-              </w:r>
-              <w:r>
-                <w:rPr>
-                  <w:rStyle w:val="Hyperlink"/>
-                </w:rPr>
-                <w:t>ram.com/p/CoFbYaDjzgW/</w:t>
+                <w:t>https://www.instagram.com/p/CoFbYaDjzgW/</w:t>
               </w:r>
             </w:hyperlink>
           </w:p>
@@ -3451,7 +3460,16 @@
             <w:tcW w:w="1418" w:type="dxa"/>
           </w:tcPr>
           <w:p>
-            <w:r>
+            <w:pPr>
+              <w:rPr>
+                <w:color w:val="000000" w:themeColor="text1"/>
+              </w:rPr>
+            </w:pPr>
+            <w:r>
+              <w:rPr>
+                <w:color w:val="000000" w:themeColor="text1"/>
+                <w:highlight w:val="red"/>
+              </w:rPr>
               <w:t>Climbing Wall</w:t>
             </w:r>
           </w:p>
@@ -3466,31 +3484,7 @@
                 <w:rPr>
                   <w:rStyle w:val="Hyperlink"/>
                 </w:rPr>
-                <w:t>https://www.ins</w:t>
-              </w:r>
-              <w:r>
-                <w:rPr>
-                  <w:rStyle w:val="Hyperlink"/>
-                </w:rPr>
-                <w:t>t</w:t>
-              </w:r>
-              <w:r>
-                <w:rPr>
-                  <w:rStyle w:val="Hyperlink"/>
-                </w:rPr>
-                <w:t>agram.com/reel/CnCXYB</w:t>
-              </w:r>
-              <w:r>
-                <w:rPr>
-                  <w:rStyle w:val="Hyperlink"/>
-                </w:rPr>
-                <w:t>4</w:t>
-              </w:r>
-              <w:r>
-                <w:rPr>
-                  <w:rStyle w:val="Hyperlink"/>
-                </w:rPr>
-                <w:t>OJ15/</w:t>
+                <w:t>https://www.instagram.com/reel/CnCXYB4OJ15/</w:t>
               </w:r>
             </w:hyperlink>
           </w:p>
@@ -3511,10 +3505,7 @@
           </w:tcPr>
           <w:p>
             <w:r>
-              <w:t>TBH least likely to do this one</w:t>
-            </w:r>
-            <w:r>
-              <w:t xml:space="preserve">. </w:t>
+              <w:t xml:space="preserve">TBH least likely to do this one. </w:t>
             </w:r>
           </w:p>
           <w:p/>
@@ -3532,6 +3523,9 @@
           </w:tcPr>
           <w:p>
             <w:r>
+              <w:rPr>
+                <w:highlight w:val="yellow"/>
+              </w:rPr>
               <w:t>Mannequin Rotation</w:t>
             </w:r>
           </w:p>
@@ -3546,19 +3540,7 @@
                 <w:rPr>
                   <w:rStyle w:val="Hyperlink"/>
                 </w:rPr>
-                <w:t>https://www.instagram.com/reel/Cm_4</w:t>
-              </w:r>
-              <w:r>
-                <w:rPr>
-                  <w:rStyle w:val="Hyperlink"/>
-                </w:rPr>
-                <w:t>7</w:t>
-              </w:r>
-              <w:r>
-                <w:rPr>
-                  <w:rStyle w:val="Hyperlink"/>
-                </w:rPr>
-                <w:t>19ooIT/</w:t>
+                <w:t>https://www.instagram.com/reel/Cm_4719ooIT/</w:t>
               </w:r>
             </w:hyperlink>
           </w:p>
@@ -3591,7 +3573,24 @@
           </w:tcPr>
           <w:p>
             <w:r>
-              <w:t>Low soaring into sweep the floor</w:t>
+              <w:rPr>
+                <w:highlight w:val="green"/>
+              </w:rPr>
+              <w:t xml:space="preserve">Low soaring into </w:t>
+            </w:r>
+            <w:proofErr w:type="gramStart"/>
+            <w:r>
+              <w:rPr>
+                <w:highlight w:val="green"/>
+              </w:rPr>
+              <w:t>sweep</w:t>
+            </w:r>
+            <w:proofErr w:type="gramEnd"/>
+            <w:r>
+              <w:rPr>
+                <w:highlight w:val="green"/>
+              </w:rPr>
+              <w:t xml:space="preserve"> the floor</w:t>
             </w:r>
           </w:p>
         </w:tc>
@@ -3605,19 +3604,7 @@
                 <w:rPr>
                   <w:rStyle w:val="Hyperlink"/>
                 </w:rPr>
-                <w:t>https://www.instagr</w:t>
-              </w:r>
-              <w:r>
-                <w:rPr>
-                  <w:rStyle w:val="Hyperlink"/>
-                </w:rPr>
-                <w:t>a</w:t>
-              </w:r>
-              <w:r>
-                <w:rPr>
-                  <w:rStyle w:val="Hyperlink"/>
-                </w:rPr>
-                <w:t>m.com/p/Cj0fJxBjpVA/</w:t>
+                <w:t>https://www.instagram.com/p/Cj0fJxBjpVA/</w:t>
               </w:r>
             </w:hyperlink>
           </w:p>
@@ -10240,21 +10227,6 @@
 </file>
 
 <file path=customXml/item1.xml><?xml version="1.0" encoding="utf-8"?>
-<?mso-contentType ?>
-<FormTemplates xmlns="http://schemas.microsoft.com/sharepoint/v3/contenttype/forms">
-  <Display>DocumentLibraryForm</Display>
-  <Edit>DocumentLibraryForm</Edit>
-  <New>DocumentLibraryForm</New>
-</FormTemplates>
-</file>
-
-<file path=customXml/item2.xml><?xml version="1.0" encoding="utf-8"?>
-<p:properties xmlns:p="http://schemas.microsoft.com/office/2006/metadata/properties" xmlns:xsi="http://www.w3.org/2001/XMLSchema-instance" xmlns:pc="http://schemas.microsoft.com/office/infopath/2007/PartnerControls">
-  <documentManagement/>
-</p:properties>
-</file>
-
-<file path=customXml/item3.xml><?xml version="1.0" encoding="utf-8"?>
 <b:Sources xmlns:b="http://schemas.openxmlformats.org/officeDocument/2006/bibliography" xmlns="http://schemas.openxmlformats.org/officeDocument/2006/bibliography" SelectedStyle="\IEEE2006OfficeOnline.xsl" StyleName="IEEE" Version="2006">
   <b:Source>
     <b:Tag>Dep21</b:Tag>
@@ -10728,7 +10700,7 @@
 </b:Sources>
 </file>
 
-<file path=customXml/item4.xml><?xml version="1.0" encoding="utf-8"?>
+<file path=customXml/item2.xml><?xml version="1.0" encoding="utf-8"?>
 <ct:contentTypeSchema xmlns:ct="http://schemas.microsoft.com/office/2006/metadata/contentType" xmlns:ma="http://schemas.microsoft.com/office/2006/metadata/properties/metaAttributes" ct:_="" ma:_="" ma:contentTypeName="Document" ma:contentTypeID="0x01010029BA3D91416ADD45AE2FD351CEF485BF" ma:contentTypeVersion="4" ma:contentTypeDescription="Create a new document." ma:contentTypeScope="" ma:versionID="2d3d59899f84eb70d293a1ab9ed85076">
   <xsd:schema xmlns:xsd="http://www.w3.org/2001/XMLSchema" xmlns:xs="http://www.w3.org/2001/XMLSchema" xmlns:p="http://schemas.microsoft.com/office/2006/metadata/properties" xmlns:ns2="914e0817-928d-43f5-a1cc-02de29e6f34b" targetNamespace="http://schemas.microsoft.com/office/2006/metadata/properties" ma:root="true" ma:fieldsID="425eea959d3ca8d1936a9de8f69842f3" ns2:_="">
     <xsd:import namespace="914e0817-928d-43f5-a1cc-02de29e6f34b"/>
@@ -10874,24 +10846,22 @@
 </ct:contentTypeSchema>
 </file>
 
-<file path=customXml/itemProps1.xml><?xml version="1.0" encoding="utf-8"?>
-<ds:datastoreItem xmlns:ds="http://schemas.openxmlformats.org/officeDocument/2006/customXml" ds:itemID="{39580E98-6707-41D6-A3A4-A340194EF4C7}">
-  <ds:schemaRefs>
-    <ds:schemaRef ds:uri="http://schemas.microsoft.com/sharepoint/v3/contenttype/forms"/>
-  </ds:schemaRefs>
-</ds:datastoreItem>
+<file path=customXml/item3.xml><?xml version="1.0" encoding="utf-8"?>
+<?mso-contentType ?>
+<FormTemplates xmlns="http://schemas.microsoft.com/sharepoint/v3/contenttype/forms">
+  <Display>DocumentLibraryForm</Display>
+  <Edit>DocumentLibraryForm</Edit>
+  <New>DocumentLibraryForm</New>
+</FormTemplates>
 </file>
 
-<file path=customXml/itemProps2.xml><?xml version="1.0" encoding="utf-8"?>
-<ds:datastoreItem xmlns:ds="http://schemas.openxmlformats.org/officeDocument/2006/customXml" ds:itemID="{2DEA80B0-FB78-471E-9848-2B55E6290B1E}">
-  <ds:schemaRefs>
-    <ds:schemaRef ds:uri="http://schemas.microsoft.com/office/2006/metadata/properties"/>
-    <ds:schemaRef ds:uri="http://schemas.microsoft.com/office/infopath/2007/PartnerControls"/>
-  </ds:schemaRefs>
-</ds:datastoreItem>
+<file path=customXml/item4.xml><?xml version="1.0" encoding="utf-8"?>
+<p:properties xmlns:p="http://schemas.microsoft.com/office/2006/metadata/properties" xmlns:xsi="http://www.w3.org/2001/XMLSchema-instance" xmlns:pc="http://schemas.microsoft.com/office/infopath/2007/PartnerControls">
+  <documentManagement/>
+</p:properties>
 </file>
 
-<file path=customXml/itemProps3.xml><?xml version="1.0" encoding="utf-8"?>
+<file path=customXml/itemProps1.xml><?xml version="1.0" encoding="utf-8"?>
 <ds:datastoreItem xmlns:ds="http://schemas.openxmlformats.org/officeDocument/2006/customXml" ds:itemID="{1D07BBFD-2361-4999-AF9C-5C4C80E8D52A}">
   <ds:schemaRefs>
     <ds:schemaRef ds:uri="http://schemas.openxmlformats.org/officeDocument/2006/bibliography"/>
@@ -10899,7 +10869,7 @@
 </ds:datastoreItem>
 </file>
 
-<file path=customXml/itemProps4.xml><?xml version="1.0" encoding="utf-8"?>
+<file path=customXml/itemProps2.xml><?xml version="1.0" encoding="utf-8"?>
 <ds:datastoreItem xmlns:ds="http://schemas.openxmlformats.org/officeDocument/2006/customXml" ds:itemID="{08D521A4-3BA1-4FAA-AE51-AC8D66A36EE2}">
   <ds:schemaRefs>
     <ds:schemaRef ds:uri="http://schemas.microsoft.com/office/2006/metadata/contentType"/>
@@ -10915,4 +10885,21 @@
     <ds:schemaRef ds:uri="http://schemas.microsoft.com/internal/obd"/>
   </ds:schemaRefs>
 </ds:datastoreItem>
+</file>
+
+<file path=customXml/itemProps3.xml><?xml version="1.0" encoding="utf-8"?>
+<ds:datastoreItem xmlns:ds="http://schemas.openxmlformats.org/officeDocument/2006/customXml" ds:itemID="{39580E98-6707-41D6-A3A4-A340194EF4C7}">
+  <ds:schemaRefs>
+    <ds:schemaRef ds:uri="http://schemas.microsoft.com/sharepoint/v3/contenttype/forms"/>
+  </ds:schemaRefs>
+</ds:datastoreItem>
+</file>
+
+<file path=customXml/itemProps4.xml><?xml version="1.0" encoding="utf-8"?>
+<ds:datastoreItem xmlns:ds="http://schemas.openxmlformats.org/officeDocument/2006/customXml" ds:itemID="{2DEA80B0-FB78-471E-9848-2B55E6290B1E}">
+  <ds:schemaRefs>
+    <ds:schemaRef ds:uri="http://schemas.microsoft.com/office/2006/metadata/properties"/>
+    <ds:schemaRef ds:uri="http://schemas.microsoft.com/office/infopath/2007/PartnerControls"/>
+  </ds:schemaRefs>
+</ds:datastoreItem>
 </file>
</xml_diff>

<commit_message>
update acro lifts docs
</commit_message>
<xml_diff>
--- a/files/routines.docx
+++ b/files/routines.docx
@@ -1,6 +1,6 @@
 
 <file path=word/document.xml><?xml version="1.0" encoding="utf-8"?>
-<w:document xmlns:wpc="http://schemas.microsoft.com/office/word/2010/wordprocessingCanvas" xmlns:cx="http://schemas.microsoft.com/office/drawing/2014/chartex" xmlns:cx1="http://schemas.microsoft.com/office/drawing/2015/9/8/chartex" xmlns:cx2="http://schemas.microsoft.com/office/drawing/2015/10/21/chartex" xmlns:cx3="http://schemas.microsoft.com/office/drawing/2016/5/9/chartex" xmlns:cx4="http://schemas.microsoft.com/office/drawing/2016/5/10/chartex" xmlns:cx5="http://schemas.microsoft.com/office/drawing/2016/5/11/chartex" xmlns:cx6="http://schemas.microsoft.com/office/drawing/2016/5/12/chartex" xmlns:cx7="http://schemas.microsoft.com/office/drawing/2016/5/13/chartex" xmlns:cx8="http://schemas.microsoft.com/office/drawing/2016/5/14/chartex" xmlns:mc="http://schemas.openxmlformats.org/markup-compatibility/2006" xmlns:aink="http://schemas.microsoft.com/office/drawing/2016/ink" xmlns:am3d="http://schemas.microsoft.com/office/drawing/2017/model3d" xmlns:o="urn:schemas-microsoft-com:office:office" xmlns:oel="http://schemas.microsoft.com/office/2019/extlst" xmlns:r="http://schemas.openxmlformats.org/officeDocument/2006/relationships" xmlns:m="http://schemas.openxmlformats.org/officeDocument/2006/math" xmlns:v="urn:schemas-microsoft-com:vml" xmlns:wp14="http://schemas.microsoft.com/office/word/2010/wordprocessingDrawing" xmlns:wp="http://schemas.openxmlformats.org/drawingml/2006/wordprocessingDrawing" xmlns:w10="urn:schemas-microsoft-com:office:word" xmlns:w="http://schemas.openxmlformats.org/wordprocessingml/2006/main" xmlns:w14="http://schemas.microsoft.com/office/word/2010/wordml" xmlns:w15="http://schemas.microsoft.com/office/word/2012/wordml" xmlns:w16cex="http://schemas.microsoft.com/office/word/2018/wordml/cex" xmlns:w16cid="http://schemas.microsoft.com/office/word/2016/wordml/cid" xmlns:w16="http://schemas.microsoft.com/office/word/2018/wordml" xmlns:w16sdtdh="http://schemas.microsoft.com/office/word/2020/wordml/sdtdatahash" xmlns:w16se="http://schemas.microsoft.com/office/word/2015/wordml/symex" xmlns:wpg="http://schemas.microsoft.com/office/word/2010/wordprocessingGroup" xmlns:wpi="http://schemas.microsoft.com/office/word/2010/wordprocessingInk" xmlns:wne="http://schemas.microsoft.com/office/word/2006/wordml" xmlns:wps="http://schemas.microsoft.com/office/word/2010/wordprocessingShape" mc:Ignorable="w14 w15 w16se w16cid w16 w16cex w16sdtdh wp14">
+<w:document xmlns:wpc="http://schemas.microsoft.com/office/word/2010/wordprocessingCanvas" xmlns:cx="http://schemas.microsoft.com/office/drawing/2014/chartex" xmlns:cx1="http://schemas.microsoft.com/office/drawing/2015/9/8/chartex" xmlns:cx2="http://schemas.microsoft.com/office/drawing/2015/10/21/chartex" xmlns:cx3="http://schemas.microsoft.com/office/drawing/2016/5/9/chartex" xmlns:cx4="http://schemas.microsoft.com/office/drawing/2016/5/10/chartex" xmlns:cx5="http://schemas.microsoft.com/office/drawing/2016/5/11/chartex" xmlns:cx6="http://schemas.microsoft.com/office/drawing/2016/5/12/chartex" xmlns:cx7="http://schemas.microsoft.com/office/drawing/2016/5/13/chartex" xmlns:cx8="http://schemas.microsoft.com/office/drawing/2016/5/14/chartex" xmlns:mc="http://schemas.openxmlformats.org/markup-compatibility/2006" xmlns:aink="http://schemas.microsoft.com/office/drawing/2016/ink" xmlns:am3d="http://schemas.microsoft.com/office/drawing/2017/model3d" xmlns:o="urn:schemas-microsoft-com:office:office" xmlns:oel="http://schemas.microsoft.com/office/2019/extlst" xmlns:r="http://schemas.openxmlformats.org/officeDocument/2006/relationships" xmlns:m="http://schemas.openxmlformats.org/officeDocument/2006/math" xmlns:v="urn:schemas-microsoft-com:vml" xmlns:wp14="http://schemas.microsoft.com/office/word/2010/wordprocessingDrawing" xmlns:wp="http://schemas.openxmlformats.org/drawingml/2006/wordprocessingDrawing" xmlns:w10="urn:schemas-microsoft-com:office:word" xmlns:w="http://schemas.openxmlformats.org/wordprocessingml/2006/main" xmlns:w14="http://schemas.microsoft.com/office/word/2010/wordml" xmlns:w15="http://schemas.microsoft.com/office/word/2012/wordml" xmlns:w16cex="http://schemas.microsoft.com/office/word/2018/wordml/cex" xmlns:w16cid="http://schemas.microsoft.com/office/word/2016/wordml/cid" xmlns:w16="http://schemas.microsoft.com/office/word/2018/wordml" xmlns:w16du="http://schemas.microsoft.com/office/word/2023/wordml/word16du" xmlns:w16sdtdh="http://schemas.microsoft.com/office/word/2020/wordml/sdtdatahash" xmlns:w16se="http://schemas.microsoft.com/office/word/2015/wordml/symex" xmlns:wpg="http://schemas.microsoft.com/office/word/2010/wordprocessingGroup" xmlns:wpi="http://schemas.microsoft.com/office/word/2010/wordprocessingInk" xmlns:wne="http://schemas.microsoft.com/office/word/2006/wordml" xmlns:wps="http://schemas.microsoft.com/office/word/2010/wordprocessingShape" mc:Ignorable="w14 w15 w16se w16cid w16 w16cex w16sdtdh wp14">
   <w:body>
     <w:p>
       <w:pPr>
@@ -1376,6 +1376,14 @@
       </w:r>
       <w:bookmarkEnd w:id="0"/>
     </w:p>
+    <w:p>
+      <w:pPr>
+        <w:pStyle w:val="H2Number"/>
+      </w:pPr>
+      <w:r>
+        <w:t>Novice</w:t>
+      </w:r>
+    </w:p>
     <w:tbl>
       <w:tblPr>
         <w:tblStyle w:val="TableGrid"/>
@@ -1565,6 +1573,78 @@
               <w:t>Variation can start with diagonal to wall, instead of LOD.</w:t>
             </w:r>
           </w:p>
+        </w:tc>
+      </w:tr>
+      <w:tr>
+        <w:tc>
+          <w:tcPr>
+            <w:tcW w:w="1843" w:type="dxa"/>
+          </w:tcPr>
+          <w:p>
+            <w:r>
+              <w:t>Double Reverse Spin</w:t>
+            </w:r>
+          </w:p>
+        </w:tc>
+        <w:tc>
+          <w:tcPr>
+            <w:tcW w:w="851" w:type="dxa"/>
+          </w:tcPr>
+          <w:p>
+            <w:r>
+              <w:t>1</w:t>
+            </w:r>
+          </w:p>
+        </w:tc>
+        <w:tc>
+          <w:tcPr>
+            <w:tcW w:w="2268" w:type="dxa"/>
+          </w:tcPr>
+          <w:p>
+            <w:r>
+              <w:t>Nil</w:t>
+            </w:r>
+          </w:p>
+        </w:tc>
+        <w:tc>
+          <w:tcPr>
+            <w:tcW w:w="4108" w:type="dxa"/>
+          </w:tcPr>
+          <w:p>
+            <w:r>
+              <w:t>Variation can start with diagonal to wall, instead of LOD.</w:t>
+            </w:r>
+          </w:p>
+        </w:tc>
+      </w:tr>
+      <w:tr>
+        <w:tc>
+          <w:tcPr>
+            <w:tcW w:w="1843" w:type="dxa"/>
+          </w:tcPr>
+          <w:p>
+            <w:r>
+              <w:t>Reverse Fallaway with Slip pivot</w:t>
+            </w:r>
+          </w:p>
+        </w:tc>
+        <w:tc>
+          <w:tcPr>
+            <w:tcW w:w="851" w:type="dxa"/>
+          </w:tcPr>
+          <w:p/>
+        </w:tc>
+        <w:tc>
+          <w:tcPr>
+            <w:tcW w:w="2268" w:type="dxa"/>
+          </w:tcPr>
+          <w:p/>
+        </w:tc>
+        <w:tc>
+          <w:tcPr>
+            <w:tcW w:w="4108" w:type="dxa"/>
+          </w:tcPr>
+          <w:p/>
         </w:tc>
       </w:tr>
       <w:tr>
@@ -2429,10 +2509,10 @@
       <w:pPr>
         <w:pStyle w:val="H1Number"/>
       </w:pPr>
-      <w:bookmarkStart w:id="3" w:name="_Toc126102956"/>
+      <w:bookmarkStart w:id="3" w:name="_Toc126102957"/>
       <w:r>
         <w:lastRenderedPageBreak/>
-        <w:t>Viennese Waltz</w:t>
+        <w:t>Foxtrot</w:t>
       </w:r>
       <w:bookmarkEnd w:id="3"/>
     </w:p>
@@ -2445,28 +2525,12 @@
       <w:pPr>
         <w:pStyle w:val="H1Number"/>
       </w:pPr>
-      <w:bookmarkStart w:id="4" w:name="_Toc126102957"/>
-      <w:r>
-        <w:lastRenderedPageBreak/>
-        <w:t>Foxtrot</w:t>
-      </w:r>
-      <w:bookmarkEnd w:id="4"/>
-    </w:p>
-    <w:p>
-      <w:r>
-        <w:br w:type="page"/>
-      </w:r>
-    </w:p>
-    <w:p>
-      <w:pPr>
-        <w:pStyle w:val="H1Number"/>
-      </w:pPr>
-      <w:bookmarkStart w:id="5" w:name="_Toc126102958"/>
+      <w:bookmarkStart w:id="4" w:name="_Toc126102958"/>
       <w:r>
         <w:lastRenderedPageBreak/>
         <w:t>Cha</w:t>
       </w:r>
-      <w:bookmarkEnd w:id="5"/>
+      <w:bookmarkEnd w:id="4"/>
     </w:p>
     <w:tbl>
       <w:tblPr>
@@ -2735,6 +2799,217 @@
       </w:tr>
     </w:tbl>
     <w:p>
+      <w:pPr>
+        <w:pStyle w:val="H2Number"/>
+      </w:pPr>
+      <w:r>
+        <w:t>Open Cha</w:t>
+      </w:r>
+    </w:p>
+    <w:p/>
+    <w:tbl>
+      <w:tblPr>
+        <w:tblStyle w:val="TableGrid"/>
+        <w:tblW w:w="0" w:type="auto"/>
+        <w:tblLook w:val="04A0" w:firstRow="1" w:lastRow="0" w:firstColumn="1" w:lastColumn="0" w:noHBand="0" w:noVBand="1"/>
+      </w:tblPr>
+      <w:tblGrid>
+        <w:gridCol w:w="9070"/>
+      </w:tblGrid>
+      <w:tr>
+        <w:tc>
+          <w:tcPr>
+            <w:tcW w:w="9070" w:type="dxa"/>
+          </w:tcPr>
+          <w:p>
+            <w:r>
+              <w:t>Step</w:t>
+            </w:r>
+          </w:p>
+        </w:tc>
+      </w:tr>
+      <w:tr>
+        <w:tc>
+          <w:tcPr>
+            <w:tcW w:w="9070" w:type="dxa"/>
+          </w:tcPr>
+          <w:p/>
+        </w:tc>
+      </w:tr>
+      <w:tr>
+        <w:tc>
+          <w:tcPr>
+            <w:tcW w:w="9070" w:type="dxa"/>
+          </w:tcPr>
+          <w:p/>
+        </w:tc>
+      </w:tr>
+      <w:tr>
+        <w:tc>
+          <w:tcPr>
+            <w:tcW w:w="9070" w:type="dxa"/>
+          </w:tcPr>
+          <w:p/>
+        </w:tc>
+      </w:tr>
+      <w:tr>
+        <w:tc>
+          <w:tcPr>
+            <w:tcW w:w="9070" w:type="dxa"/>
+          </w:tcPr>
+          <w:p/>
+        </w:tc>
+      </w:tr>
+      <w:tr>
+        <w:tc>
+          <w:tcPr>
+            <w:tcW w:w="9070" w:type="dxa"/>
+          </w:tcPr>
+          <w:p/>
+        </w:tc>
+      </w:tr>
+      <w:tr>
+        <w:tc>
+          <w:tcPr>
+            <w:tcW w:w="9070" w:type="dxa"/>
+          </w:tcPr>
+          <w:p/>
+        </w:tc>
+      </w:tr>
+      <w:tr>
+        <w:tc>
+          <w:tcPr>
+            <w:tcW w:w="9070" w:type="dxa"/>
+          </w:tcPr>
+          <w:p/>
+        </w:tc>
+      </w:tr>
+      <w:tr>
+        <w:tc>
+          <w:tcPr>
+            <w:tcW w:w="9070" w:type="dxa"/>
+          </w:tcPr>
+          <w:p/>
+        </w:tc>
+      </w:tr>
+      <w:tr>
+        <w:tc>
+          <w:tcPr>
+            <w:tcW w:w="9070" w:type="dxa"/>
+          </w:tcPr>
+          <w:p/>
+        </w:tc>
+      </w:tr>
+      <w:tr>
+        <w:tc>
+          <w:tcPr>
+            <w:tcW w:w="9070" w:type="dxa"/>
+          </w:tcPr>
+          <w:p/>
+        </w:tc>
+      </w:tr>
+      <w:tr>
+        <w:tc>
+          <w:tcPr>
+            <w:tcW w:w="9070" w:type="dxa"/>
+          </w:tcPr>
+          <w:p/>
+        </w:tc>
+      </w:tr>
+      <w:tr>
+        <w:tc>
+          <w:tcPr>
+            <w:tcW w:w="9070" w:type="dxa"/>
+          </w:tcPr>
+          <w:p/>
+        </w:tc>
+      </w:tr>
+      <w:tr>
+        <w:tc>
+          <w:tcPr>
+            <w:tcW w:w="9070" w:type="dxa"/>
+          </w:tcPr>
+          <w:p/>
+        </w:tc>
+      </w:tr>
+      <w:tr>
+        <w:tc>
+          <w:tcPr>
+            <w:tcW w:w="9070" w:type="dxa"/>
+          </w:tcPr>
+          <w:p/>
+        </w:tc>
+      </w:tr>
+      <w:tr>
+        <w:tc>
+          <w:tcPr>
+            <w:tcW w:w="9070" w:type="dxa"/>
+          </w:tcPr>
+          <w:p/>
+        </w:tc>
+      </w:tr>
+      <w:tr>
+        <w:tc>
+          <w:tcPr>
+            <w:tcW w:w="9070" w:type="dxa"/>
+          </w:tcPr>
+          <w:p/>
+        </w:tc>
+      </w:tr>
+      <w:tr>
+        <w:tc>
+          <w:tcPr>
+            <w:tcW w:w="9070" w:type="dxa"/>
+          </w:tcPr>
+          <w:p/>
+        </w:tc>
+      </w:tr>
+      <w:tr>
+        <w:tc>
+          <w:tcPr>
+            <w:tcW w:w="9070" w:type="dxa"/>
+          </w:tcPr>
+          <w:p/>
+        </w:tc>
+      </w:tr>
+      <w:tr>
+        <w:tc>
+          <w:tcPr>
+            <w:tcW w:w="9070" w:type="dxa"/>
+          </w:tcPr>
+          <w:p/>
+        </w:tc>
+      </w:tr>
+      <w:tr>
+        <w:tc>
+          <w:tcPr>
+            <w:tcW w:w="9070" w:type="dxa"/>
+          </w:tcPr>
+          <w:p/>
+        </w:tc>
+      </w:tr>
+    </w:tbl>
+    <w:p>
+      <w:r>
+        <w:t>Body rolls, chest pops, shimmies</w:t>
+      </w:r>
+    </w:p>
+    <w:p>
+      <w:r>
+        <w:t>Quick NYs</w:t>
+      </w:r>
+    </w:p>
+    <w:p>
+      <w:r>
+        <w:t>3 step turns</w:t>
+      </w:r>
+    </w:p>
+    <w:p>
+      <w:r>
+        <w:t>Cha walks &amp; Locks</w:t>
+      </w:r>
+    </w:p>
+    <w:p>
       <w:r>
         <w:br w:type="page"/>
       </w:r>
@@ -2743,12 +3018,12 @@
       <w:pPr>
         <w:pStyle w:val="H1Number"/>
       </w:pPr>
-      <w:bookmarkStart w:id="6" w:name="_Toc126102959"/>
+      <w:bookmarkStart w:id="5" w:name="_Toc126102959"/>
       <w:r>
         <w:lastRenderedPageBreak/>
         <w:t>Jive</w:t>
       </w:r>
-      <w:bookmarkEnd w:id="6"/>
+      <w:bookmarkEnd w:id="5"/>
     </w:p>
     <w:tbl>
       <w:tblPr>
@@ -3324,7 +3599,240 @@
         </w:tc>
       </w:tr>
     </w:tbl>
+    <w:p/>
     <w:p>
+      <w:pPr>
+        <w:pStyle w:val="H2Number"/>
+      </w:pPr>
+      <w:r>
+        <w:t>Open Jive</w:t>
+      </w:r>
+    </w:p>
+    <w:p/>
+    <w:tbl>
+      <w:tblPr>
+        <w:tblStyle w:val="TableGrid"/>
+        <w:tblW w:w="0" w:type="auto"/>
+        <w:tblLook w:val="04A0" w:firstRow="1" w:lastRow="0" w:firstColumn="1" w:lastColumn="0" w:noHBand="0" w:noVBand="1"/>
+      </w:tblPr>
+      <w:tblGrid>
+        <w:gridCol w:w="9070"/>
+      </w:tblGrid>
+      <w:tr>
+        <w:tc>
+          <w:tcPr>
+            <w:tcW w:w="9070" w:type="dxa"/>
+          </w:tcPr>
+          <w:p>
+            <w:r>
+              <w:t>Step</w:t>
+            </w:r>
+          </w:p>
+        </w:tc>
+      </w:tr>
+      <w:tr>
+        <w:tc>
+          <w:tcPr>
+            <w:tcW w:w="9070" w:type="dxa"/>
+          </w:tcPr>
+          <w:p/>
+        </w:tc>
+      </w:tr>
+      <w:tr>
+        <w:tc>
+          <w:tcPr>
+            <w:tcW w:w="9070" w:type="dxa"/>
+          </w:tcPr>
+          <w:p/>
+        </w:tc>
+      </w:tr>
+      <w:tr>
+        <w:tc>
+          <w:tcPr>
+            <w:tcW w:w="9070" w:type="dxa"/>
+          </w:tcPr>
+          <w:p/>
+        </w:tc>
+      </w:tr>
+      <w:tr>
+        <w:tc>
+          <w:tcPr>
+            <w:tcW w:w="9070" w:type="dxa"/>
+          </w:tcPr>
+          <w:p/>
+        </w:tc>
+      </w:tr>
+      <w:tr>
+        <w:tc>
+          <w:tcPr>
+            <w:tcW w:w="9070" w:type="dxa"/>
+          </w:tcPr>
+          <w:p/>
+        </w:tc>
+      </w:tr>
+      <w:tr>
+        <w:tc>
+          <w:tcPr>
+            <w:tcW w:w="9070" w:type="dxa"/>
+          </w:tcPr>
+          <w:p/>
+        </w:tc>
+      </w:tr>
+      <w:tr>
+        <w:tc>
+          <w:tcPr>
+            <w:tcW w:w="9070" w:type="dxa"/>
+          </w:tcPr>
+          <w:p/>
+        </w:tc>
+      </w:tr>
+      <w:tr>
+        <w:tc>
+          <w:tcPr>
+            <w:tcW w:w="9070" w:type="dxa"/>
+          </w:tcPr>
+          <w:p/>
+        </w:tc>
+      </w:tr>
+      <w:tr>
+        <w:tc>
+          <w:tcPr>
+            <w:tcW w:w="9070" w:type="dxa"/>
+          </w:tcPr>
+          <w:p/>
+        </w:tc>
+      </w:tr>
+      <w:tr>
+        <w:tc>
+          <w:tcPr>
+            <w:tcW w:w="9070" w:type="dxa"/>
+          </w:tcPr>
+          <w:p/>
+        </w:tc>
+      </w:tr>
+      <w:tr>
+        <w:tc>
+          <w:tcPr>
+            <w:tcW w:w="9070" w:type="dxa"/>
+          </w:tcPr>
+          <w:p/>
+        </w:tc>
+      </w:tr>
+      <w:tr>
+        <w:tc>
+          <w:tcPr>
+            <w:tcW w:w="9070" w:type="dxa"/>
+          </w:tcPr>
+          <w:p/>
+        </w:tc>
+      </w:tr>
+      <w:tr>
+        <w:tc>
+          <w:tcPr>
+            <w:tcW w:w="9070" w:type="dxa"/>
+          </w:tcPr>
+          <w:p/>
+        </w:tc>
+      </w:tr>
+      <w:tr>
+        <w:tc>
+          <w:tcPr>
+            <w:tcW w:w="9070" w:type="dxa"/>
+          </w:tcPr>
+          <w:p/>
+        </w:tc>
+      </w:tr>
+      <w:tr>
+        <w:tc>
+          <w:tcPr>
+            <w:tcW w:w="9070" w:type="dxa"/>
+          </w:tcPr>
+          <w:p/>
+        </w:tc>
+      </w:tr>
+      <w:tr>
+        <w:tc>
+          <w:tcPr>
+            <w:tcW w:w="9070" w:type="dxa"/>
+          </w:tcPr>
+          <w:p/>
+        </w:tc>
+      </w:tr>
+      <w:tr>
+        <w:tc>
+          <w:tcPr>
+            <w:tcW w:w="9070" w:type="dxa"/>
+          </w:tcPr>
+          <w:p/>
+        </w:tc>
+      </w:tr>
+      <w:tr>
+        <w:tc>
+          <w:tcPr>
+            <w:tcW w:w="9070" w:type="dxa"/>
+          </w:tcPr>
+          <w:p/>
+        </w:tc>
+      </w:tr>
+      <w:tr>
+        <w:tc>
+          <w:tcPr>
+            <w:tcW w:w="9070" w:type="dxa"/>
+          </w:tcPr>
+          <w:p/>
+        </w:tc>
+      </w:tr>
+      <w:tr>
+        <w:tc>
+          <w:tcPr>
+            <w:tcW w:w="9070" w:type="dxa"/>
+          </w:tcPr>
+          <w:p/>
+        </w:tc>
+      </w:tr>
+    </w:tbl>
+    <w:p>
+      <w:r>
+        <w:t>Kicks</w:t>
+      </w:r>
+    </w:p>
+    <w:p>
+      <w:r>
+        <w:t>Drunken sailors</w:t>
+      </w:r>
+    </w:p>
+    <w:p>
+      <w:r>
+        <w:t>Modified chicken walks</w:t>
+      </w:r>
+    </w:p>
+    <w:p>
+      <w:r>
+        <w:t>Step and points</w:t>
+      </w:r>
+    </w:p>
+    <w:p>
+      <w:r>
+        <w:t>Checks</w:t>
+      </w:r>
+    </w:p>
+    <w:p>
+      <w:r>
+        <w:t>Uber spins – follower constant under arms (360 per beat) while leader flick ball change</w:t>
+      </w:r>
+    </w:p>
+    <w:p>
+      <w:r>
+        <w:t xml:space="preserve">180 </w:t>
+      </w:r>
+      <w:proofErr w:type="spellStart"/>
+      <w:r>
+        <w:t>deg</w:t>
+      </w:r>
+      <w:proofErr w:type="spellEnd"/>
+      <w:r>
+        <w:t xml:space="preserve"> around each other (per beat)</w:t>
+      </w:r>
       <w:r>
         <w:br w:type="page"/>
       </w:r>
@@ -3333,12 +3841,12 @@
       <w:pPr>
         <w:pStyle w:val="H1Number"/>
       </w:pPr>
-      <w:bookmarkStart w:id="7" w:name="_Toc126102960"/>
+      <w:bookmarkStart w:id="6" w:name="_Toc126102960"/>
       <w:r>
         <w:lastRenderedPageBreak/>
         <w:t>Rumba</w:t>
       </w:r>
-      <w:bookmarkEnd w:id="7"/>
+      <w:bookmarkEnd w:id="6"/>
     </w:p>
     <w:p>
       <w:pPr>
@@ -3358,12 +3866,12 @@
       <w:pPr>
         <w:pStyle w:val="H1Number"/>
       </w:pPr>
-      <w:bookmarkStart w:id="8" w:name="_Toc126102961"/>
+      <w:bookmarkStart w:id="7" w:name="_Toc126102961"/>
       <w:r>
         <w:lastRenderedPageBreak/>
         <w:t>Samba</w:t>
       </w:r>
-      <w:bookmarkEnd w:id="8"/>
+      <w:bookmarkEnd w:id="7"/>
     </w:p>
     <w:p>
       <w:pPr>
@@ -3383,12 +3891,12 @@
       <w:pPr>
         <w:pStyle w:val="H1Number"/>
       </w:pPr>
-      <w:bookmarkStart w:id="9" w:name="_Toc126102962"/>
+      <w:bookmarkStart w:id="8" w:name="_Toc126102962"/>
       <w:r>
         <w:lastRenderedPageBreak/>
         <w:t>Paso Doble</w:t>
       </w:r>
-      <w:bookmarkEnd w:id="9"/>
+      <w:bookmarkEnd w:id="8"/>
     </w:p>
     <w:p>
       <w:pPr>
@@ -3422,12 +3930,13 @@
         <w:pStyle w:val="H1Number"/>
         <w:spacing w:after="160" w:line="259" w:lineRule="auto"/>
       </w:pPr>
-      <w:bookmarkStart w:id="10" w:name="_Toc126102963"/>
+      <w:bookmarkStart w:id="9" w:name="_Toc126102963"/>
+      <w:bookmarkStart w:id="10" w:name="_Hlk136619525"/>
       <w:r>
         <w:lastRenderedPageBreak/>
         <w:t>Acrobatic Rock ‘n’ Roll</w:t>
       </w:r>
-      <w:bookmarkEnd w:id="10"/>
+      <w:bookmarkEnd w:id="9"/>
     </w:p>
     <w:p>
       <w:pPr>
@@ -3639,19 +4148,7 @@
                 <w:rPr>
                   <w:rStyle w:val="Hyperlink"/>
                 </w:rPr>
-                <w:t>https://ww</w:t>
-              </w:r>
-              <w:r>
-                <w:rPr>
-                  <w:rStyle w:val="Hyperlink"/>
-                </w:rPr>
-                <w:t>w</w:t>
-              </w:r>
-              <w:r>
-                <w:rPr>
-                  <w:rStyle w:val="Hyperlink"/>
-                </w:rPr>
-                <w:t>.facebook.com/1038175276273583/videos/239922783838357?__so__=permalink</w:t>
+                <w:t>https://www.facebook.com/1038175276273583/videos/239922783838357?__so__=permalink</w:t>
               </w:r>
             </w:hyperlink>
           </w:p>
@@ -3816,19 +4313,7 @@
                 <w:rPr>
                   <w:rStyle w:val="Hyperlink"/>
                 </w:rPr>
-                <w:t>https://www.ins</w:t>
-              </w:r>
-              <w:r>
-                <w:rPr>
-                  <w:rStyle w:val="Hyperlink"/>
-                </w:rPr>
-                <w:t>t</w:t>
-              </w:r>
-              <w:r>
-                <w:rPr>
-                  <w:rStyle w:val="Hyperlink"/>
-                </w:rPr>
-                <w:t>agram.com/p/CoFbYaDjzgW/</w:t>
+                <w:t>https://www.instagram.com/p/CoFbYaDjzgW/</w:t>
               </w:r>
             </w:hyperlink>
           </w:p>
@@ -4004,21 +4489,200 @@
                 <w:rPr>
                   <w:rStyle w:val="Hyperlink"/>
                 </w:rPr>
-                <w:t>https://www.instagr</w:t>
+                <w:t>https://www.instagram.com/p/Cj0fJxBjpVA/</w:t>
               </w:r>
+            </w:hyperlink>
+          </w:p>
+        </w:tc>
+        <w:tc>
+          <w:tcPr>
+            <w:tcW w:w="1990" w:type="dxa"/>
+          </w:tcPr>
+          <w:p>
+            <w:r>
+              <w:t>Won’t do the bit after they sweep the floor</w:t>
+            </w:r>
+          </w:p>
+        </w:tc>
+        <w:tc>
+          <w:tcPr>
+            <w:tcW w:w="1521" w:type="dxa"/>
+          </w:tcPr>
+          <w:p>
+            <w:r>
+              <w:t>Nil</w:t>
+            </w:r>
+          </w:p>
+        </w:tc>
+      </w:tr>
+      <w:tr>
+        <w:tc>
+          <w:tcPr>
+            <w:tcW w:w="1418" w:type="dxa"/>
+          </w:tcPr>
+          <w:p/>
+        </w:tc>
+        <w:tc>
+          <w:tcPr>
+            <w:tcW w:w="9073" w:type="dxa"/>
+          </w:tcPr>
+          <w:p/>
+        </w:tc>
+        <w:tc>
+          <w:tcPr>
+            <w:tcW w:w="1990" w:type="dxa"/>
+          </w:tcPr>
+          <w:p/>
+        </w:tc>
+        <w:tc>
+          <w:tcPr>
+            <w:tcW w:w="1521" w:type="dxa"/>
+          </w:tcPr>
+          <w:p/>
+        </w:tc>
+      </w:tr>
+    </w:tbl>
+    <w:p/>
+    <w:p>
+      <w:pPr>
+        <w:spacing w:after="160" w:line="259" w:lineRule="auto"/>
+      </w:pPr>
+      <w:r>
+        <w:br w:type="page"/>
+      </w:r>
+    </w:p>
+    <w:tbl>
+      <w:tblPr>
+        <w:tblStyle w:val="TableGrid"/>
+        <w:tblW w:w="0" w:type="auto"/>
+        <w:tblLook w:val="04A0" w:firstRow="1" w:lastRow="0" w:firstColumn="1" w:lastColumn="0" w:noHBand="0" w:noVBand="1"/>
+      </w:tblPr>
+      <w:tblGrid>
+        <w:gridCol w:w="2694"/>
+        <w:gridCol w:w="7797"/>
+        <w:gridCol w:w="1990"/>
+        <w:gridCol w:w="1521"/>
+      </w:tblGrid>
+      <w:tr>
+        <w:tc>
+          <w:tcPr>
+            <w:tcW w:w="2694" w:type="dxa"/>
+          </w:tcPr>
+          <w:p>
+            <w:r>
+              <w:lastRenderedPageBreak/>
+              <w:t>Move</w:t>
+            </w:r>
+          </w:p>
+        </w:tc>
+        <w:tc>
+          <w:tcPr>
+            <w:tcW w:w="7797" w:type="dxa"/>
+          </w:tcPr>
+          <w:p>
+            <w:r>
+              <w:t>Link</w:t>
+            </w:r>
+          </w:p>
+        </w:tc>
+        <w:tc>
+          <w:tcPr>
+            <w:tcW w:w="1990" w:type="dxa"/>
+          </w:tcPr>
+          <w:p>
+            <w:r>
+              <w:t>Comment</w:t>
+            </w:r>
+          </w:p>
+        </w:tc>
+        <w:tc>
+          <w:tcPr>
+            <w:tcW w:w="1521" w:type="dxa"/>
+          </w:tcPr>
+          <w:p>
+            <w:r>
+              <w:t>Safety Controls</w:t>
+            </w:r>
+          </w:p>
+        </w:tc>
+      </w:tr>
+      <w:tr>
+        <w:tc>
+          <w:tcPr>
+            <w:tcW w:w="2694" w:type="dxa"/>
+          </w:tcPr>
+          <w:p>
+            <w:r>
+              <w:t>Splits Flip</w:t>
+            </w:r>
+          </w:p>
+        </w:tc>
+        <w:tc>
+          <w:tcPr>
+            <w:tcW w:w="7797" w:type="dxa"/>
+          </w:tcPr>
+          <w:p>
+            <w:hyperlink r:id="rId21" w:history="1">
               <w:r>
                 <w:rPr>
                   <w:rStyle w:val="Hyperlink"/>
                 </w:rPr>
-                <w:t>a</w:t>
+                <w:t>https://www.instagram.com/p/Cs_f0zFJ03C/</w:t>
               </w:r>
+            </w:hyperlink>
+            <w:r>
+              <w:t xml:space="preserve"> </w:t>
+            </w:r>
+          </w:p>
+        </w:tc>
+        <w:tc>
+          <w:tcPr>
+            <w:tcW w:w="1990" w:type="dxa"/>
+          </w:tcPr>
+          <w:p>
+            <w:r>
+              <w:t>Only if follower is flexible</w:t>
+            </w:r>
+          </w:p>
+        </w:tc>
+        <w:tc>
+          <w:tcPr>
+            <w:tcW w:w="1521" w:type="dxa"/>
+          </w:tcPr>
+          <w:p>
+            <w:r>
+              <w:t>Mat</w:t>
+            </w:r>
+          </w:p>
+        </w:tc>
+      </w:tr>
+      <w:tr>
+        <w:tc>
+          <w:tcPr>
+            <w:tcW w:w="2694" w:type="dxa"/>
+          </w:tcPr>
+          <w:p>
+            <w:r>
+              <w:t>Chaos</w:t>
+            </w:r>
+          </w:p>
+        </w:tc>
+        <w:tc>
+          <w:tcPr>
+            <w:tcW w:w="7797" w:type="dxa"/>
+          </w:tcPr>
+          <w:p>
+            <w:hyperlink r:id="rId22" w:history="1">
               <w:r>
                 <w:rPr>
                   <w:rStyle w:val="Hyperlink"/>
                 </w:rPr>
-                <w:t>m.com/p/Cj0fJxBjpVA/</w:t>
+                <w:t>https://www.instagram.com/p/CpedUO7rF-T/</w:t>
               </w:r>
             </w:hyperlink>
+            <w:r>
+              <w:t xml:space="preserve"> </w:t>
+            </w:r>
           </w:p>
         </w:tc>
         <w:tc>
@@ -4027,7 +4691,7 @@
           </w:tcPr>
           <w:p>
             <w:r>
-              <w:t>Won’t do the bit after they sweep the floor</w:t>
+              <w:t>Probs won’t do all of this</w:t>
             </w:r>
           </w:p>
         </w:tc>
@@ -4037,40 +4701,1031 @@
           </w:tcPr>
           <w:p>
             <w:r>
-              <w:t>Nil</w:t>
-            </w:r>
-          </w:p>
-        </w:tc>
-      </w:tr>
-      <w:tr>
-        <w:tc>
-          <w:tcPr>
-            <w:tcW w:w="1418" w:type="dxa"/>
-          </w:tcPr>
-          <w:p/>
-        </w:tc>
-        <w:tc>
-          <w:tcPr>
-            <w:tcW w:w="9073" w:type="dxa"/>
-          </w:tcPr>
-          <w:p/>
+              <w:t>Mat and spotters</w:t>
+            </w:r>
+          </w:p>
+        </w:tc>
+      </w:tr>
+      <w:tr>
+        <w:tc>
+          <w:tcPr>
+            <w:tcW w:w="2694" w:type="dxa"/>
+          </w:tcPr>
+          <w:p>
+            <w:r>
+              <w:t>Right-angle aerial</w:t>
+            </w:r>
+            <w:r>
+              <w:t xml:space="preserve"> with spin dip</w:t>
+            </w:r>
+          </w:p>
+        </w:tc>
+        <w:tc>
+          <w:tcPr>
+            <w:tcW w:w="7797" w:type="dxa"/>
+          </w:tcPr>
+          <w:p>
+            <w:hyperlink r:id="rId23" w:history="1">
+              <w:r>
+                <w:rPr>
+                  <w:rStyle w:val="Hyperlink"/>
+                </w:rPr>
+                <w:t>https://www.instagram.com/p/CrJXy0utms8/</w:t>
+              </w:r>
+            </w:hyperlink>
+            <w:r>
+              <w:t xml:space="preserve"> </w:t>
+            </w:r>
+          </w:p>
         </w:tc>
         <w:tc>
           <w:tcPr>
             <w:tcW w:w="1990" w:type="dxa"/>
           </w:tcPr>
-          <w:p/>
+          <w:p>
+            <w:r>
+              <w:t>Getting down will probs be different</w:t>
+            </w:r>
+          </w:p>
         </w:tc>
         <w:tc>
           <w:tcPr>
             <w:tcW w:w="1521" w:type="dxa"/>
           </w:tcPr>
-          <w:p/>
-        </w:tc>
-      </w:tr>
+          <w:p>
+            <w:r>
+              <w:t>Mat and spotters</w:t>
+            </w:r>
+          </w:p>
+        </w:tc>
+      </w:tr>
+      <w:tr>
+        <w:tc>
+          <w:tcPr>
+            <w:tcW w:w="2694" w:type="dxa"/>
+          </w:tcPr>
+          <w:p>
+            <w:r>
+              <w:t>Straddle flip</w:t>
+            </w:r>
+            <w:r>
+              <w:t xml:space="preserve"> into splits</w:t>
+            </w:r>
+          </w:p>
+        </w:tc>
+        <w:tc>
+          <w:tcPr>
+            <w:tcW w:w="7797" w:type="dxa"/>
+          </w:tcPr>
+          <w:p>
+            <w:hyperlink r:id="rId24" w:history="1">
+              <w:r>
+                <w:rPr>
+                  <w:rStyle w:val="Hyperlink"/>
+                </w:rPr>
+                <w:t>https://www.instagram.com/p/CrdwcENP9xd/</w:t>
+              </w:r>
+            </w:hyperlink>
+            <w:r>
+              <w:t xml:space="preserve"> </w:t>
+            </w:r>
+          </w:p>
+        </w:tc>
+        <w:tc>
+          <w:tcPr>
+            <w:tcW w:w="1990" w:type="dxa"/>
+          </w:tcPr>
+          <w:p/>
+        </w:tc>
+        <w:tc>
+          <w:tcPr>
+            <w:tcW w:w="1521" w:type="dxa"/>
+          </w:tcPr>
+          <w:p>
+            <w:r>
+              <w:t>Mat</w:t>
+            </w:r>
+          </w:p>
+        </w:tc>
+      </w:tr>
+      <w:tr>
+        <w:tc>
+          <w:tcPr>
+            <w:tcW w:w="2694" w:type="dxa"/>
+          </w:tcPr>
+          <w:p>
+            <w:r>
+              <w:t>Over the shoulder onto other shoulder</w:t>
+            </w:r>
+          </w:p>
+        </w:tc>
+        <w:tc>
+          <w:tcPr>
+            <w:tcW w:w="7797" w:type="dxa"/>
+          </w:tcPr>
+          <w:p>
+            <w:hyperlink r:id="rId25" w:history="1">
+              <w:r>
+                <w:rPr>
+                  <w:rStyle w:val="Hyperlink"/>
+                </w:rPr>
+                <w:t>https://www.instagram.com/p/CqGCRK1Mupg/</w:t>
+              </w:r>
+            </w:hyperlink>
+            <w:r>
+              <w:t xml:space="preserve"> </w:t>
+            </w:r>
+          </w:p>
+        </w:tc>
+        <w:tc>
+          <w:tcPr>
+            <w:tcW w:w="1990" w:type="dxa"/>
+          </w:tcPr>
+          <w:p/>
+        </w:tc>
+        <w:tc>
+          <w:tcPr>
+            <w:tcW w:w="1521" w:type="dxa"/>
+          </w:tcPr>
+          <w:p>
+            <w:r>
+              <w:t>Mat and spotters</w:t>
+            </w:r>
+          </w:p>
+        </w:tc>
+      </w:tr>
+      <w:tr>
+        <w:tc>
+          <w:tcPr>
+            <w:tcW w:w="2694" w:type="dxa"/>
+          </w:tcPr>
+          <w:p>
+            <w:r>
+              <w:t>Dip Flip</w:t>
+            </w:r>
+          </w:p>
+        </w:tc>
+        <w:tc>
+          <w:tcPr>
+            <w:tcW w:w="7797" w:type="dxa"/>
+          </w:tcPr>
+          <w:p>
+            <w:hyperlink r:id="rId26" w:history="1">
+              <w:r>
+                <w:rPr>
+                  <w:rStyle w:val="Hyperlink"/>
+                </w:rPr>
+                <w:t>https://www.instagram.com/p/CpazvqYgOx5/</w:t>
+              </w:r>
+            </w:hyperlink>
+            <w:r>
+              <w:t xml:space="preserve"> </w:t>
+            </w:r>
+          </w:p>
+        </w:tc>
+        <w:tc>
+          <w:tcPr>
+            <w:tcW w:w="1990" w:type="dxa"/>
+          </w:tcPr>
+          <w:p/>
+        </w:tc>
+        <w:tc>
+          <w:tcPr>
+            <w:tcW w:w="1521" w:type="dxa"/>
+          </w:tcPr>
+          <w:p/>
+        </w:tc>
+      </w:tr>
+      <w:tr>
+        <w:tc>
+          <w:tcPr>
+            <w:tcW w:w="2694" w:type="dxa"/>
+          </w:tcPr>
+          <w:p>
+            <w:pPr>
+              <w:rPr>
+                <w:color w:val="000000" w:themeColor="text1"/>
+              </w:rPr>
+            </w:pPr>
+            <w:r>
+              <w:rPr>
+                <w:color w:val="000000" w:themeColor="text1"/>
+              </w:rPr>
+              <w:t>Over the shoulder</w:t>
+            </w:r>
+          </w:p>
+        </w:tc>
+        <w:tc>
+          <w:tcPr>
+            <w:tcW w:w="7797" w:type="dxa"/>
+          </w:tcPr>
+          <w:p>
+            <w:hyperlink r:id="rId27" w:history="1">
+              <w:r>
+                <w:rPr>
+                  <w:rStyle w:val="Hyperlink"/>
+                </w:rPr>
+                <w:t>https://www.instagram.com/p/CsqhronvCV4/</w:t>
+              </w:r>
+            </w:hyperlink>
+            <w:r>
+              <w:t xml:space="preserve"> </w:t>
+            </w:r>
+          </w:p>
+        </w:tc>
+        <w:tc>
+          <w:tcPr>
+            <w:tcW w:w="1990" w:type="dxa"/>
+          </w:tcPr>
+          <w:p/>
+        </w:tc>
+        <w:tc>
+          <w:tcPr>
+            <w:tcW w:w="1521" w:type="dxa"/>
+          </w:tcPr>
+          <w:p/>
+        </w:tc>
+      </w:tr>
+      <w:tr>
+        <w:tc>
+          <w:tcPr>
+            <w:tcW w:w="2694" w:type="dxa"/>
+          </w:tcPr>
+          <w:p>
+            <w:r>
+              <w:t xml:space="preserve">Aerial pose </w:t>
+            </w:r>
+          </w:p>
+        </w:tc>
+        <w:tc>
+          <w:tcPr>
+            <w:tcW w:w="7797" w:type="dxa"/>
+          </w:tcPr>
+          <w:p>
+            <w:hyperlink r:id="rId28" w:history="1">
+              <w:r>
+                <w:rPr>
+                  <w:rStyle w:val="Hyperlink"/>
+                </w:rPr>
+                <w:t>https://www.instagram.com/p/Cq12tgvuEwp/</w:t>
+              </w:r>
+            </w:hyperlink>
+            <w:r>
+              <w:t xml:space="preserve"> </w:t>
+            </w:r>
+          </w:p>
+        </w:tc>
+        <w:tc>
+          <w:tcPr>
+            <w:tcW w:w="1990" w:type="dxa"/>
+          </w:tcPr>
+          <w:p>
+            <w:r>
+              <w:t>Probs won’t end in one hand</w:t>
+            </w:r>
+          </w:p>
+        </w:tc>
+        <w:tc>
+          <w:tcPr>
+            <w:tcW w:w="1521" w:type="dxa"/>
+          </w:tcPr>
+          <w:p>
+            <w:r>
+              <w:t xml:space="preserve">Mat Spotters, build up into it. </w:t>
+            </w:r>
+          </w:p>
+        </w:tc>
+      </w:tr>
+      <w:tr>
+        <w:tc>
+          <w:tcPr>
+            <w:tcW w:w="2694" w:type="dxa"/>
+          </w:tcPr>
+          <w:p>
+            <w:r>
+              <w:t>Stand up challenge</w:t>
+            </w:r>
+          </w:p>
+        </w:tc>
+        <w:tc>
+          <w:tcPr>
+            <w:tcW w:w="7797" w:type="dxa"/>
+          </w:tcPr>
+          <w:p>
+            <w:hyperlink r:id="rId29" w:history="1">
+              <w:r>
+                <w:rPr>
+                  <w:rStyle w:val="Hyperlink"/>
+                </w:rPr>
+                <w:t>https://www.instagram.com/p/CpVZs3vA2EP/</w:t>
+              </w:r>
+            </w:hyperlink>
+            <w:r>
+              <w:t xml:space="preserve"> </w:t>
+            </w:r>
+          </w:p>
+          <w:p>
+            <w:hyperlink r:id="rId30" w:history="1">
+              <w:r>
+                <w:rPr>
+                  <w:rStyle w:val="Hyperlink"/>
+                </w:rPr>
+                <w:t>https://www.instagram.com/p/CpOXeoKrneh/</w:t>
+              </w:r>
+            </w:hyperlink>
+            <w:r>
+              <w:t xml:space="preserve"> </w:t>
+            </w:r>
+          </w:p>
+        </w:tc>
+        <w:tc>
+          <w:tcPr>
+            <w:tcW w:w="1990" w:type="dxa"/>
+          </w:tcPr>
+          <w:p>
+            <w:r>
+              <w:t xml:space="preserve">My poor back </w:t>
+            </w:r>
+            <w:r>
+              <w:rPr>
+                <mc:AlternateContent>
+                  <mc:Choice Requires="w16se"/>
+                  <mc:Fallback>
+                    <w:rFonts w:ascii="Segoe UI Emoji" w:eastAsia="Segoe UI Emoji" w:hAnsi="Segoe UI Emoji" w:cs="Segoe UI Emoji"/>
+                  </mc:Fallback>
+                </mc:AlternateContent>
+              </w:rPr>
+              <mc:AlternateContent>
+                <mc:Choice Requires="w16se">
+                  <w16se:symEx w16se:font="Segoe UI Emoji" w16se:char="2639"/>
+                </mc:Choice>
+                <mc:Fallback>
+                  <w:t>☹</w:t>
+                </mc:Fallback>
+              </mc:AlternateContent>
+            </w:r>
+          </w:p>
+        </w:tc>
+        <w:tc>
+          <w:tcPr>
+            <w:tcW w:w="1521" w:type="dxa"/>
+          </w:tcPr>
+          <w:p>
+            <w:r>
+              <w:t>Mat</w:t>
+            </w:r>
+            <w:r>
+              <w:t>,</w:t>
+            </w:r>
+            <w:r>
+              <w:t xml:space="preserve"> Spotters,</w:t>
+            </w:r>
+          </w:p>
+        </w:tc>
+      </w:tr>
+      <w:tr>
+        <w:tc>
+          <w:tcPr>
+            <w:tcW w:w="2694" w:type="dxa"/>
+          </w:tcPr>
+          <w:p>
+            <w:r>
+              <w:t>Left right up swings</w:t>
+            </w:r>
+          </w:p>
+        </w:tc>
+        <w:tc>
+          <w:tcPr>
+            <w:tcW w:w="7797" w:type="dxa"/>
+          </w:tcPr>
+          <w:p>
+            <w:hyperlink r:id="rId31" w:history="1">
+              <w:r>
+                <w:rPr>
+                  <w:rStyle w:val="Hyperlink"/>
+                </w:rPr>
+                <w:t>https://www.instagram.com/p/CpOI5a2LEL9/</w:t>
+              </w:r>
+            </w:hyperlink>
+            <w:r>
+              <w:t xml:space="preserve"> </w:t>
+            </w:r>
+          </w:p>
+        </w:tc>
+        <w:tc>
+          <w:tcPr>
+            <w:tcW w:w="1990" w:type="dxa"/>
+          </w:tcPr>
+          <w:p>
+            <w:r>
+              <w:t>This is a classic and fairly safe</w:t>
+            </w:r>
+          </w:p>
+        </w:tc>
+        <w:tc>
+          <w:tcPr>
+            <w:tcW w:w="1521" w:type="dxa"/>
+          </w:tcPr>
+          <w:p/>
+        </w:tc>
+      </w:tr>
+      <w:tr>
+        <w:tc>
+          <w:tcPr>
+            <w:tcW w:w="2694" w:type="dxa"/>
+          </w:tcPr>
+          <w:p>
+            <w:r>
+              <w:t xml:space="preserve">Jump across </w:t>
+            </w:r>
+            <w:proofErr w:type="spellStart"/>
+            <w:r>
+              <w:t>Oblivian</w:t>
+            </w:r>
+            <w:proofErr w:type="spellEnd"/>
+          </w:p>
+        </w:tc>
+        <w:tc>
+          <w:tcPr>
+            <w:tcW w:w="7797" w:type="dxa"/>
+          </w:tcPr>
+          <w:p>
+            <w:hyperlink r:id="rId32" w:history="1">
+              <w:r>
+                <w:rPr>
+                  <w:rStyle w:val="Hyperlink"/>
+                </w:rPr>
+                <w:t>https://www.instagram.com/p/Cqgt2zPjKCG/</w:t>
+              </w:r>
+            </w:hyperlink>
+            <w:r>
+              <w:t xml:space="preserve"> </w:t>
+            </w:r>
+          </w:p>
+        </w:tc>
+        <w:tc>
+          <w:tcPr>
+            <w:tcW w:w="1990" w:type="dxa"/>
+          </w:tcPr>
+          <w:p>
+            <w:r>
+              <w:t>Only do parts of this</w:t>
+            </w:r>
+          </w:p>
+        </w:tc>
+        <w:tc>
+          <w:tcPr>
+            <w:tcW w:w="1521" w:type="dxa"/>
+          </w:tcPr>
+          <w:p/>
+        </w:tc>
+      </w:tr>
+      <w:tr>
+        <w:tc>
+          <w:tcPr>
+            <w:tcW w:w="2694" w:type="dxa"/>
+          </w:tcPr>
+          <w:p>
+            <w:r>
+              <w:t>Soaring through the air</w:t>
+            </w:r>
+            <w:r>
+              <w:t xml:space="preserve"> (practice) </w:t>
+            </w:r>
+          </w:p>
+        </w:tc>
+        <w:tc>
+          <w:tcPr>
+            <w:tcW w:w="7797" w:type="dxa"/>
+          </w:tcPr>
+          <w:p>
+            <w:hyperlink r:id="rId33" w:history="1">
+              <w:r>
+                <w:rPr>
+                  <w:rStyle w:val="Hyperlink"/>
+                </w:rPr>
+                <w:t>https://www.instagram.com/p/CsEo9SOg0gG/</w:t>
+              </w:r>
+            </w:hyperlink>
+            <w:r>
+              <w:t xml:space="preserve"> </w:t>
+            </w:r>
+          </w:p>
+        </w:tc>
+        <w:tc>
+          <w:tcPr>
+            <w:tcW w:w="1990" w:type="dxa"/>
+          </w:tcPr>
+          <w:p>
+            <w:r>
+              <w:t>Only if joints are strong. Will have to just go for it</w:t>
+            </w:r>
+          </w:p>
+        </w:tc>
+        <w:tc>
+          <w:tcPr>
+            <w:tcW w:w="1521" w:type="dxa"/>
+          </w:tcPr>
+          <w:p>
+            <w:r>
+              <w:t>Long sleeves would be nice to avoid friction burns</w:t>
+            </w:r>
+          </w:p>
+        </w:tc>
+      </w:tr>
+      <w:tr>
+        <w:tc>
+          <w:tcPr>
+            <w:tcW w:w="2694" w:type="dxa"/>
+          </w:tcPr>
+          <w:p>
+            <w:r>
+              <w:t xml:space="preserve">Forward </w:t>
+            </w:r>
+            <w:r>
+              <w:t>Hands between leg flip</w:t>
+            </w:r>
+          </w:p>
+        </w:tc>
+        <w:tc>
+          <w:tcPr>
+            <w:tcW w:w="7797" w:type="dxa"/>
+          </w:tcPr>
+          <w:p>
+            <w:hyperlink r:id="rId34" w:history="1">
+              <w:r>
+                <w:rPr>
+                  <w:rStyle w:val="Hyperlink"/>
+                </w:rPr>
+                <w:t>https://www.instagram.com/p/Cp2nfxog6C6/</w:t>
+              </w:r>
+            </w:hyperlink>
+            <w:r>
+              <w:t xml:space="preserve"> </w:t>
+            </w:r>
+          </w:p>
+        </w:tc>
+        <w:tc>
+          <w:tcPr>
+            <w:tcW w:w="1990" w:type="dxa"/>
+          </w:tcPr>
+          <w:p/>
+        </w:tc>
+        <w:tc>
+          <w:tcPr>
+            <w:tcW w:w="1521" w:type="dxa"/>
+          </w:tcPr>
+          <w:p>
+            <w:r>
+              <w:t>Mat</w:t>
+            </w:r>
+          </w:p>
+        </w:tc>
+      </w:tr>
+      <w:tr>
+        <w:tc>
+          <w:tcPr>
+            <w:tcW w:w="2694" w:type="dxa"/>
+          </w:tcPr>
+          <w:p>
+            <w:proofErr w:type="spellStart"/>
+            <w:r>
+              <w:t>Backwars</w:t>
+            </w:r>
+            <w:proofErr w:type="spellEnd"/>
+            <w:r>
+              <w:t xml:space="preserve"> </w:t>
+            </w:r>
+            <w:r>
+              <w:t>Hands between leg flip</w:t>
+            </w:r>
+          </w:p>
+        </w:tc>
+        <w:tc>
+          <w:tcPr>
+            <w:tcW w:w="7797" w:type="dxa"/>
+          </w:tcPr>
+          <w:p>
+            <w:hyperlink r:id="rId35" w:history="1">
+              <w:r>
+                <w:rPr>
+                  <w:rStyle w:val="Hyperlink"/>
+                </w:rPr>
+                <w:t>https://www.instagram.com/p/CsGQsZotl89/</w:t>
+              </w:r>
+            </w:hyperlink>
+            <w:r>
+              <w:t xml:space="preserve"> </w:t>
+            </w:r>
+          </w:p>
+        </w:tc>
+        <w:tc>
+          <w:tcPr>
+            <w:tcW w:w="1990" w:type="dxa"/>
+          </w:tcPr>
+          <w:p/>
+        </w:tc>
+        <w:tc>
+          <w:tcPr>
+            <w:tcW w:w="1521" w:type="dxa"/>
+          </w:tcPr>
+          <w:p>
+            <w:r>
+              <w:t>Mat</w:t>
+            </w:r>
+          </w:p>
+        </w:tc>
+      </w:tr>
+      <w:tr>
+        <w:tc>
+          <w:tcPr>
+            <w:tcW w:w="2694" w:type="dxa"/>
+          </w:tcPr>
+          <w:p>
+            <w:r>
+              <w:t>Rock the baby</w:t>
+            </w:r>
+          </w:p>
+        </w:tc>
+        <w:tc>
+          <w:tcPr>
+            <w:tcW w:w="7797" w:type="dxa"/>
+          </w:tcPr>
+          <w:p>
+            <w:hyperlink r:id="rId36" w:history="1">
+              <w:r>
+                <w:rPr>
+                  <w:rStyle w:val="Hyperlink"/>
+                </w:rPr>
+                <w:t>https://www.instagram.com/p/CqlgpGGsFTd/</w:t>
+              </w:r>
+            </w:hyperlink>
+            <w:r>
+              <w:t xml:space="preserve"> </w:t>
+            </w:r>
+          </w:p>
+        </w:tc>
+        <w:tc>
+          <w:tcPr>
+            <w:tcW w:w="1990" w:type="dxa"/>
+          </w:tcPr>
+          <w:p/>
+        </w:tc>
+        <w:tc>
+          <w:tcPr>
+            <w:tcW w:w="1521" w:type="dxa"/>
+          </w:tcPr>
+          <w:p/>
+        </w:tc>
+      </w:tr>
+      <w:tr>
+        <w:tc>
+          <w:tcPr>
+            <w:tcW w:w="2694" w:type="dxa"/>
+          </w:tcPr>
+          <w:p>
+            <w:r>
+              <w:t>Round the shoulder (K-flip)</w:t>
+            </w:r>
+          </w:p>
+        </w:tc>
+        <w:tc>
+          <w:tcPr>
+            <w:tcW w:w="7797" w:type="dxa"/>
+          </w:tcPr>
+          <w:p>
+            <w:hyperlink r:id="rId37" w:history="1">
+              <w:r>
+                <w:rPr>
+                  <w:rStyle w:val="Hyperlink"/>
+                </w:rPr>
+                <w:t>https://www.instagram.com/p/CrkxG5DI0Ig/</w:t>
+              </w:r>
+            </w:hyperlink>
+            <w:r>
+              <w:t xml:space="preserve"> </w:t>
+            </w:r>
+          </w:p>
+        </w:tc>
+        <w:tc>
+          <w:tcPr>
+            <w:tcW w:w="1990" w:type="dxa"/>
+          </w:tcPr>
+          <w:p/>
+        </w:tc>
+        <w:tc>
+          <w:tcPr>
+            <w:tcW w:w="1521" w:type="dxa"/>
+          </w:tcPr>
+          <w:p/>
+        </w:tc>
+      </w:tr>
+      <w:tr>
+        <w:tc>
+          <w:tcPr>
+            <w:tcW w:w="2694" w:type="dxa"/>
+          </w:tcPr>
+          <w:p>
+            <w:r>
+              <w:t>Straddle aerial</w:t>
+            </w:r>
+          </w:p>
+        </w:tc>
+        <w:tc>
+          <w:tcPr>
+            <w:tcW w:w="7797" w:type="dxa"/>
+          </w:tcPr>
+          <w:p>
+            <w:hyperlink r:id="rId38" w:history="1">
+              <w:r>
+                <w:rPr>
+                  <w:rStyle w:val="Hyperlink"/>
+                </w:rPr>
+                <w:t>https://www.instagram.com/p/Cp_QWk7vidY/</w:t>
+              </w:r>
+            </w:hyperlink>
+            <w:r>
+              <w:t xml:space="preserve"> </w:t>
+            </w:r>
+          </w:p>
+        </w:tc>
+        <w:tc>
+          <w:tcPr>
+            <w:tcW w:w="1990" w:type="dxa"/>
+          </w:tcPr>
+          <w:p/>
+        </w:tc>
+        <w:tc>
+          <w:tcPr>
+            <w:tcW w:w="1521" w:type="dxa"/>
+          </w:tcPr>
+          <w:p/>
+        </w:tc>
+      </w:tr>
+      <w:tr>
+        <w:tc>
+          <w:tcPr>
+            <w:tcW w:w="2694" w:type="dxa"/>
+          </w:tcPr>
+          <w:p>
+            <w:r>
+              <w:t>Round the shoulder 2</w:t>
+            </w:r>
+          </w:p>
+        </w:tc>
+        <w:tc>
+          <w:tcPr>
+            <w:tcW w:w="7797" w:type="dxa"/>
+          </w:tcPr>
+          <w:p>
+            <w:hyperlink r:id="rId39" w:history="1">
+              <w:r>
+                <w:rPr>
+                  <w:rStyle w:val="Hyperlink"/>
+                </w:rPr>
+                <w:t>https://www.instagram.com/p/Cr_d04nOrta/</w:t>
+              </w:r>
+            </w:hyperlink>
+            <w:r>
+              <w:t xml:space="preserve"> </w:t>
+            </w:r>
+          </w:p>
+        </w:tc>
+        <w:tc>
+          <w:tcPr>
+            <w:tcW w:w="1990" w:type="dxa"/>
+          </w:tcPr>
+          <w:p/>
+        </w:tc>
+        <w:tc>
+          <w:tcPr>
+            <w:tcW w:w="1521" w:type="dxa"/>
+          </w:tcPr>
+          <w:p/>
+        </w:tc>
+      </w:tr>
+      <w:tr>
+        <w:tc>
+          <w:tcPr>
+            <w:tcW w:w="2694" w:type="dxa"/>
+          </w:tcPr>
+          <w:p>
+            <w:r>
+              <w:t>Forward Hands between leg flip</w:t>
+            </w:r>
+            <w:r>
+              <w:t xml:space="preserve"> </w:t>
+            </w:r>
+            <w:r>
+              <w:t>into pose</w:t>
+            </w:r>
+          </w:p>
+        </w:tc>
+        <w:tc>
+          <w:tcPr>
+            <w:tcW w:w="7797" w:type="dxa"/>
+          </w:tcPr>
+          <w:p>
+            <w:hyperlink r:id="rId40" w:history="1">
+              <w:r>
+                <w:rPr>
+                  <w:rStyle w:val="Hyperlink"/>
+                </w:rPr>
+                <w:t>https://www.instagram.com/p/CsgLLZCv3N7/</w:t>
+              </w:r>
+            </w:hyperlink>
+            <w:r>
+              <w:t xml:space="preserve"> </w:t>
+            </w:r>
+          </w:p>
+        </w:tc>
+        <w:tc>
+          <w:tcPr>
+            <w:tcW w:w="1990" w:type="dxa"/>
+          </w:tcPr>
+          <w:p/>
+        </w:tc>
+        <w:tc>
+          <w:tcPr>
+            <w:tcW w:w="1521" w:type="dxa"/>
+          </w:tcPr>
+          <w:p/>
+        </w:tc>
+      </w:tr>
+      <w:tr>
+        <w:tc>
+          <w:tcPr>
+            <w:tcW w:w="2694" w:type="dxa"/>
+          </w:tcPr>
+          <w:p>
+            <w:r>
+              <w:t>Classic aerial</w:t>
+            </w:r>
+          </w:p>
+        </w:tc>
+        <w:tc>
+          <w:tcPr>
+            <w:tcW w:w="7797" w:type="dxa"/>
+          </w:tcPr>
+          <w:p>
+            <w:hyperlink r:id="rId41" w:history="1">
+              <w:r>
+                <w:rPr>
+                  <w:rStyle w:val="Hyperlink"/>
+                </w:rPr>
+                <w:t>https://www.instagram.com/p/CsHHb8iNUNu/</w:t>
+              </w:r>
+            </w:hyperlink>
+            <w:r>
+              <w:t xml:space="preserve"> </w:t>
+            </w:r>
+          </w:p>
+        </w:tc>
+        <w:tc>
+          <w:tcPr>
+            <w:tcW w:w="1990" w:type="dxa"/>
+          </w:tcPr>
+          <w:p/>
+        </w:tc>
+        <w:tc>
+          <w:tcPr>
+            <w:tcW w:w="1521" w:type="dxa"/>
+          </w:tcPr>
+          <w:p/>
+        </w:tc>
+      </w:tr>
+      <w:tr>
+        <w:tc>
+          <w:tcPr>
+            <w:tcW w:w="2694" w:type="dxa"/>
+          </w:tcPr>
+          <w:p>
+            <w:r>
+              <w:t>Wrestling flip</w:t>
+            </w:r>
+          </w:p>
+        </w:tc>
+        <w:tc>
+          <w:tcPr>
+            <w:tcW w:w="7797" w:type="dxa"/>
+          </w:tcPr>
+          <w:p>
+            <w:hyperlink r:id="rId42" w:history="1">
+              <w:r>
+                <w:rPr>
+                  <w:rStyle w:val="Hyperlink"/>
+                </w:rPr>
+                <w:t>https://www.instagram.com/p/CsRX1oNs3S9/</w:t>
+              </w:r>
+            </w:hyperlink>
+            <w:r>
+              <w:t xml:space="preserve"> </w:t>
+            </w:r>
+          </w:p>
+        </w:tc>
+        <w:tc>
+          <w:tcPr>
+            <w:tcW w:w="1990" w:type="dxa"/>
+          </w:tcPr>
+          <w:p/>
+        </w:tc>
+        <w:tc>
+          <w:tcPr>
+            <w:tcW w:w="1521" w:type="dxa"/>
+          </w:tcPr>
+          <w:p/>
+        </w:tc>
+      </w:tr>
+      <w:tr>
+        <w:tc>
+          <w:tcPr>
+            <w:tcW w:w="2694" w:type="dxa"/>
+          </w:tcPr>
+          <w:p>
+            <w:r>
+              <w:t>Baby flip</w:t>
+            </w:r>
+          </w:p>
+        </w:tc>
+        <w:tc>
+          <w:tcPr>
+            <w:tcW w:w="7797" w:type="dxa"/>
+          </w:tcPr>
+          <w:p>
+            <w:hyperlink r:id="rId43" w:history="1">
+              <w:r>
+                <w:rPr>
+                  <w:rStyle w:val="Hyperlink"/>
+                </w:rPr>
+                <w:t>https://www.instagram.com/p/Crgih7dvGEm/</w:t>
+              </w:r>
+            </w:hyperlink>
+            <w:r>
+              <w:t xml:space="preserve"> </w:t>
+            </w:r>
+          </w:p>
+        </w:tc>
+        <w:tc>
+          <w:tcPr>
+            <w:tcW w:w="1990" w:type="dxa"/>
+          </w:tcPr>
+          <w:p/>
+        </w:tc>
+        <w:tc>
+          <w:tcPr>
+            <w:tcW w:w="1521" w:type="dxa"/>
+          </w:tcPr>
+          <w:p/>
+        </w:tc>
+      </w:tr>
+      <w:tr>
+        <w:tc>
+          <w:tcPr>
+            <w:tcW w:w="2694" w:type="dxa"/>
+          </w:tcPr>
+          <w:p>
+            <w:r>
+              <w:lastRenderedPageBreak/>
+              <w:t>Bench press</w:t>
+            </w:r>
+          </w:p>
+        </w:tc>
+        <w:tc>
+          <w:tcPr>
+            <w:tcW w:w="7797" w:type="dxa"/>
+          </w:tcPr>
+          <w:p>
+            <w:hyperlink r:id="rId44" w:history="1">
+              <w:r>
+                <w:rPr>
+                  <w:rStyle w:val="Hyperlink"/>
+                </w:rPr>
+                <w:t>https://www.instagram.com/p/Crk84GfvZyH/</w:t>
+              </w:r>
+            </w:hyperlink>
+            <w:r>
+              <w:t xml:space="preserve"> </w:t>
+            </w:r>
+          </w:p>
+        </w:tc>
+        <w:tc>
+          <w:tcPr>
+            <w:tcW w:w="1990" w:type="dxa"/>
+          </w:tcPr>
+          <w:p/>
+        </w:tc>
+        <w:tc>
+          <w:tcPr>
+            <w:tcW w:w="1521" w:type="dxa"/>
+          </w:tcPr>
+          <w:p/>
+        </w:tc>
+      </w:tr>
+      <w:bookmarkEnd w:id="10"/>
     </w:tbl>
     <w:p>
       <w:pPr>
+        <w:spacing w:after="160" w:line="259" w:lineRule="auto"/>
         <w:sectPr>
           <w:pgSz w:w="16838" w:h="11906" w:orient="landscape"/>
           <w:pgMar w:top="1418" w:right="1418" w:bottom="1418" w:left="1418" w:header="709" w:footer="709" w:gutter="0"/>
@@ -4497,31 +6152,13 @@
           </w:p>
           <w:p>
             <w:r>
-              <w:t>F</w:t>
-            </w:r>
-            <w:r>
-              <w:t xml:space="preserve">: </w:t>
-            </w:r>
-            <w:r>
-              <w:t>L</w:t>
-            </w:r>
-            <w:r>
-              <w:t xml:space="preserve">K left, </w:t>
-            </w:r>
-            <w:r>
-              <w:t>L</w:t>
-            </w:r>
-            <w:r>
-              <w:t xml:space="preserve">K right, slide to </w:t>
+              <w:t xml:space="preserve">F: LK left, LK right, slide to </w:t>
             </w:r>
             <w:r>
               <w:t>left</w:t>
             </w:r>
             <w:r>
-              <w:t xml:space="preserve">, </w:t>
-            </w:r>
-            <w:r>
-              <w:t>jump and clap</w:t>
+              <w:t>, jump and clap</w:t>
             </w:r>
           </w:p>
         </w:tc>
@@ -4650,7 +6287,7 @@
 </file>
 
 <file path=word/endnotes.xml><?xml version="1.0" encoding="utf-8"?>
-<w:endnotes xmlns:wpc="http://schemas.microsoft.com/office/word/2010/wordprocessingCanvas" xmlns:cx="http://schemas.microsoft.com/office/drawing/2014/chartex" xmlns:cx1="http://schemas.microsoft.com/office/drawing/2015/9/8/chartex" xmlns:cx2="http://schemas.microsoft.com/office/drawing/2015/10/21/chartex" xmlns:cx3="http://schemas.microsoft.com/office/drawing/2016/5/9/chartex" xmlns:cx4="http://schemas.microsoft.com/office/drawing/2016/5/10/chartex" xmlns:cx5="http://schemas.microsoft.com/office/drawing/2016/5/11/chartex" xmlns:cx6="http://schemas.microsoft.com/office/drawing/2016/5/12/chartex" xmlns:cx7="http://schemas.microsoft.com/office/drawing/2016/5/13/chartex" xmlns:cx8="http://schemas.microsoft.com/office/drawing/2016/5/14/chartex" xmlns:mc="http://schemas.openxmlformats.org/markup-compatibility/2006" xmlns:aink="http://schemas.microsoft.com/office/drawing/2016/ink" xmlns:am3d="http://schemas.microsoft.com/office/drawing/2017/model3d" xmlns:o="urn:schemas-microsoft-com:office:office" xmlns:oel="http://schemas.microsoft.com/office/2019/extlst" xmlns:r="http://schemas.openxmlformats.org/officeDocument/2006/relationships" xmlns:m="http://schemas.openxmlformats.org/officeDocument/2006/math" xmlns:v="urn:schemas-microsoft-com:vml" xmlns:wp14="http://schemas.microsoft.com/office/word/2010/wordprocessingDrawing" xmlns:wp="http://schemas.openxmlformats.org/drawingml/2006/wordprocessingDrawing" xmlns:w10="urn:schemas-microsoft-com:office:word" xmlns:w="http://schemas.openxmlformats.org/wordprocessingml/2006/main" xmlns:w14="http://schemas.microsoft.com/office/word/2010/wordml" xmlns:w15="http://schemas.microsoft.com/office/word/2012/wordml" xmlns:w16cex="http://schemas.microsoft.com/office/word/2018/wordml/cex" xmlns:w16cid="http://schemas.microsoft.com/office/word/2016/wordml/cid" xmlns:w16="http://schemas.microsoft.com/office/word/2018/wordml" xmlns:w16sdtdh="http://schemas.microsoft.com/office/word/2020/wordml/sdtdatahash" xmlns:w16se="http://schemas.microsoft.com/office/word/2015/wordml/symex" xmlns:wpg="http://schemas.microsoft.com/office/word/2010/wordprocessingGroup" xmlns:wpi="http://schemas.microsoft.com/office/word/2010/wordprocessingInk" xmlns:wne="http://schemas.microsoft.com/office/word/2006/wordml" xmlns:wps="http://schemas.microsoft.com/office/word/2010/wordprocessingShape" mc:Ignorable="w14 w15 w16se w16cid w16 w16cex w16sdtdh wp14">
+<w:endnotes xmlns:wpc="http://schemas.microsoft.com/office/word/2010/wordprocessingCanvas" xmlns:cx="http://schemas.microsoft.com/office/drawing/2014/chartex" xmlns:cx1="http://schemas.microsoft.com/office/drawing/2015/9/8/chartex" xmlns:cx2="http://schemas.microsoft.com/office/drawing/2015/10/21/chartex" xmlns:cx3="http://schemas.microsoft.com/office/drawing/2016/5/9/chartex" xmlns:cx4="http://schemas.microsoft.com/office/drawing/2016/5/10/chartex" xmlns:cx5="http://schemas.microsoft.com/office/drawing/2016/5/11/chartex" xmlns:cx6="http://schemas.microsoft.com/office/drawing/2016/5/12/chartex" xmlns:cx7="http://schemas.microsoft.com/office/drawing/2016/5/13/chartex" xmlns:cx8="http://schemas.microsoft.com/office/drawing/2016/5/14/chartex" xmlns:mc="http://schemas.openxmlformats.org/markup-compatibility/2006" xmlns:aink="http://schemas.microsoft.com/office/drawing/2016/ink" xmlns:am3d="http://schemas.microsoft.com/office/drawing/2017/model3d" xmlns:o="urn:schemas-microsoft-com:office:office" xmlns:oel="http://schemas.microsoft.com/office/2019/extlst" xmlns:r="http://schemas.openxmlformats.org/officeDocument/2006/relationships" xmlns:m="http://schemas.openxmlformats.org/officeDocument/2006/math" xmlns:v="urn:schemas-microsoft-com:vml" xmlns:wp14="http://schemas.microsoft.com/office/word/2010/wordprocessingDrawing" xmlns:wp="http://schemas.openxmlformats.org/drawingml/2006/wordprocessingDrawing" xmlns:w10="urn:schemas-microsoft-com:office:word" xmlns:w="http://schemas.openxmlformats.org/wordprocessingml/2006/main" xmlns:w14="http://schemas.microsoft.com/office/word/2010/wordml" xmlns:w15="http://schemas.microsoft.com/office/word/2012/wordml" xmlns:w16cex="http://schemas.microsoft.com/office/word/2018/wordml/cex" xmlns:w16cid="http://schemas.microsoft.com/office/word/2016/wordml/cid" xmlns:w16="http://schemas.microsoft.com/office/word/2018/wordml" xmlns:w16du="http://schemas.microsoft.com/office/word/2023/wordml/word16du" xmlns:w16sdtdh="http://schemas.microsoft.com/office/word/2020/wordml/sdtdatahash" xmlns:w16se="http://schemas.microsoft.com/office/word/2015/wordml/symex" xmlns:wpg="http://schemas.microsoft.com/office/word/2010/wordprocessingGroup" xmlns:wpi="http://schemas.microsoft.com/office/word/2010/wordprocessingInk" xmlns:wne="http://schemas.microsoft.com/office/word/2006/wordml" xmlns:wps="http://schemas.microsoft.com/office/word/2010/wordprocessingShape" mc:Ignorable="w14 w15 w16se w16cid w16 w16cex w16sdtdh wp14">
   <w:endnote w:type="separator" w:id="-1">
     <w:p>
       <w:r>
@@ -4672,7 +6309,7 @@
 </file>
 
 <file path=word/footer1.xml><?xml version="1.0" encoding="utf-8"?>
-<w:ftr xmlns:wpc="http://schemas.microsoft.com/office/word/2010/wordprocessingCanvas" xmlns:cx="http://schemas.microsoft.com/office/drawing/2014/chartex" xmlns:cx1="http://schemas.microsoft.com/office/drawing/2015/9/8/chartex" xmlns:cx2="http://schemas.microsoft.com/office/drawing/2015/10/21/chartex" xmlns:cx3="http://schemas.microsoft.com/office/drawing/2016/5/9/chartex" xmlns:cx4="http://schemas.microsoft.com/office/drawing/2016/5/10/chartex" xmlns:cx5="http://schemas.microsoft.com/office/drawing/2016/5/11/chartex" xmlns:cx6="http://schemas.microsoft.com/office/drawing/2016/5/12/chartex" xmlns:cx7="http://schemas.microsoft.com/office/drawing/2016/5/13/chartex" xmlns:cx8="http://schemas.microsoft.com/office/drawing/2016/5/14/chartex" xmlns:mc="http://schemas.openxmlformats.org/markup-compatibility/2006" xmlns:aink="http://schemas.microsoft.com/office/drawing/2016/ink" xmlns:am3d="http://schemas.microsoft.com/office/drawing/2017/model3d" xmlns:o="urn:schemas-microsoft-com:office:office" xmlns:oel="http://schemas.microsoft.com/office/2019/extlst" xmlns:r="http://schemas.openxmlformats.org/officeDocument/2006/relationships" xmlns:m="http://schemas.openxmlformats.org/officeDocument/2006/math" xmlns:v="urn:schemas-microsoft-com:vml" xmlns:wp14="http://schemas.microsoft.com/office/word/2010/wordprocessingDrawing" xmlns:wp="http://schemas.openxmlformats.org/drawingml/2006/wordprocessingDrawing" xmlns:w10="urn:schemas-microsoft-com:office:word" xmlns:w="http://schemas.openxmlformats.org/wordprocessingml/2006/main" xmlns:w14="http://schemas.microsoft.com/office/word/2010/wordml" xmlns:w15="http://schemas.microsoft.com/office/word/2012/wordml" xmlns:w16cex="http://schemas.microsoft.com/office/word/2018/wordml/cex" xmlns:w16cid="http://schemas.microsoft.com/office/word/2016/wordml/cid" xmlns:w16="http://schemas.microsoft.com/office/word/2018/wordml" xmlns:w16sdtdh="http://schemas.microsoft.com/office/word/2020/wordml/sdtdatahash" xmlns:w16se="http://schemas.microsoft.com/office/word/2015/wordml/symex" xmlns:wpg="http://schemas.microsoft.com/office/word/2010/wordprocessingGroup" xmlns:wpi="http://schemas.microsoft.com/office/word/2010/wordprocessingInk" xmlns:wne="http://schemas.microsoft.com/office/word/2006/wordml" xmlns:wps="http://schemas.microsoft.com/office/word/2010/wordprocessingShape" mc:Ignorable="w14 w15 w16se w16cid w16 w16cex w16sdtdh wp14">
+<w:ftr xmlns:wpc="http://schemas.microsoft.com/office/word/2010/wordprocessingCanvas" xmlns:cx="http://schemas.microsoft.com/office/drawing/2014/chartex" xmlns:cx1="http://schemas.microsoft.com/office/drawing/2015/9/8/chartex" xmlns:cx2="http://schemas.microsoft.com/office/drawing/2015/10/21/chartex" xmlns:cx3="http://schemas.microsoft.com/office/drawing/2016/5/9/chartex" xmlns:cx4="http://schemas.microsoft.com/office/drawing/2016/5/10/chartex" xmlns:cx5="http://schemas.microsoft.com/office/drawing/2016/5/11/chartex" xmlns:cx6="http://schemas.microsoft.com/office/drawing/2016/5/12/chartex" xmlns:cx7="http://schemas.microsoft.com/office/drawing/2016/5/13/chartex" xmlns:cx8="http://schemas.microsoft.com/office/drawing/2016/5/14/chartex" xmlns:mc="http://schemas.openxmlformats.org/markup-compatibility/2006" xmlns:aink="http://schemas.microsoft.com/office/drawing/2016/ink" xmlns:am3d="http://schemas.microsoft.com/office/drawing/2017/model3d" xmlns:o="urn:schemas-microsoft-com:office:office" xmlns:oel="http://schemas.microsoft.com/office/2019/extlst" xmlns:r="http://schemas.openxmlformats.org/officeDocument/2006/relationships" xmlns:m="http://schemas.openxmlformats.org/officeDocument/2006/math" xmlns:v="urn:schemas-microsoft-com:vml" xmlns:wp14="http://schemas.microsoft.com/office/word/2010/wordprocessingDrawing" xmlns:wp="http://schemas.openxmlformats.org/drawingml/2006/wordprocessingDrawing" xmlns:w10="urn:schemas-microsoft-com:office:word" xmlns:w="http://schemas.openxmlformats.org/wordprocessingml/2006/main" xmlns:w14="http://schemas.microsoft.com/office/word/2010/wordml" xmlns:w15="http://schemas.microsoft.com/office/word/2012/wordml" xmlns:w16cex="http://schemas.microsoft.com/office/word/2018/wordml/cex" xmlns:w16cid="http://schemas.microsoft.com/office/word/2016/wordml/cid" xmlns:w16="http://schemas.microsoft.com/office/word/2018/wordml" xmlns:w16du="http://schemas.microsoft.com/office/word/2023/wordml/word16du" xmlns:w16sdtdh="http://schemas.microsoft.com/office/word/2020/wordml/sdtdatahash" xmlns:w16se="http://schemas.microsoft.com/office/word/2015/wordml/symex" xmlns:wpg="http://schemas.microsoft.com/office/word/2010/wordprocessingGroup" xmlns:wpi="http://schemas.microsoft.com/office/word/2010/wordprocessingInk" xmlns:wne="http://schemas.microsoft.com/office/word/2006/wordml" xmlns:wps="http://schemas.microsoft.com/office/word/2010/wordprocessingShape" mc:Ignorable="w14 w15 w16se w16cid w16 w16cex w16sdtdh wp14">
   <w:sdt>
     <w:sdtPr>
       <w:id w:val="72473320"/>
@@ -4724,7 +6361,7 @@
 </file>
 
 <file path=word/footnotes.xml><?xml version="1.0" encoding="utf-8"?>
-<w:footnotes xmlns:wpc="http://schemas.microsoft.com/office/word/2010/wordprocessingCanvas" xmlns:cx="http://schemas.microsoft.com/office/drawing/2014/chartex" xmlns:cx1="http://schemas.microsoft.com/office/drawing/2015/9/8/chartex" xmlns:cx2="http://schemas.microsoft.com/office/drawing/2015/10/21/chartex" xmlns:cx3="http://schemas.microsoft.com/office/drawing/2016/5/9/chartex" xmlns:cx4="http://schemas.microsoft.com/office/drawing/2016/5/10/chartex" xmlns:cx5="http://schemas.microsoft.com/office/drawing/2016/5/11/chartex" xmlns:cx6="http://schemas.microsoft.com/office/drawing/2016/5/12/chartex" xmlns:cx7="http://schemas.microsoft.com/office/drawing/2016/5/13/chartex" xmlns:cx8="http://schemas.microsoft.com/office/drawing/2016/5/14/chartex" xmlns:mc="http://schemas.openxmlformats.org/markup-compatibility/2006" xmlns:aink="http://schemas.microsoft.com/office/drawing/2016/ink" xmlns:am3d="http://schemas.microsoft.com/office/drawing/2017/model3d" xmlns:o="urn:schemas-microsoft-com:office:office" xmlns:oel="http://schemas.microsoft.com/office/2019/extlst" xmlns:r="http://schemas.openxmlformats.org/officeDocument/2006/relationships" xmlns:m="http://schemas.openxmlformats.org/officeDocument/2006/math" xmlns:v="urn:schemas-microsoft-com:vml" xmlns:wp14="http://schemas.microsoft.com/office/word/2010/wordprocessingDrawing" xmlns:wp="http://schemas.openxmlformats.org/drawingml/2006/wordprocessingDrawing" xmlns:w10="urn:schemas-microsoft-com:office:word" xmlns:w="http://schemas.openxmlformats.org/wordprocessingml/2006/main" xmlns:w14="http://schemas.microsoft.com/office/word/2010/wordml" xmlns:w15="http://schemas.microsoft.com/office/word/2012/wordml" xmlns:w16cex="http://schemas.microsoft.com/office/word/2018/wordml/cex" xmlns:w16cid="http://schemas.microsoft.com/office/word/2016/wordml/cid" xmlns:w16="http://schemas.microsoft.com/office/word/2018/wordml" xmlns:w16sdtdh="http://schemas.microsoft.com/office/word/2020/wordml/sdtdatahash" xmlns:w16se="http://schemas.microsoft.com/office/word/2015/wordml/symex" xmlns:wpg="http://schemas.microsoft.com/office/word/2010/wordprocessingGroup" xmlns:wpi="http://schemas.microsoft.com/office/word/2010/wordprocessingInk" xmlns:wne="http://schemas.microsoft.com/office/word/2006/wordml" xmlns:wps="http://schemas.microsoft.com/office/word/2010/wordprocessingShape" mc:Ignorable="w14 w15 w16se w16cid w16 w16cex w16sdtdh wp14">
+<w:footnotes xmlns:wpc="http://schemas.microsoft.com/office/word/2010/wordprocessingCanvas" xmlns:cx="http://schemas.microsoft.com/office/drawing/2014/chartex" xmlns:cx1="http://schemas.microsoft.com/office/drawing/2015/9/8/chartex" xmlns:cx2="http://schemas.microsoft.com/office/drawing/2015/10/21/chartex" xmlns:cx3="http://schemas.microsoft.com/office/drawing/2016/5/9/chartex" xmlns:cx4="http://schemas.microsoft.com/office/drawing/2016/5/10/chartex" xmlns:cx5="http://schemas.microsoft.com/office/drawing/2016/5/11/chartex" xmlns:cx6="http://schemas.microsoft.com/office/drawing/2016/5/12/chartex" xmlns:cx7="http://schemas.microsoft.com/office/drawing/2016/5/13/chartex" xmlns:cx8="http://schemas.microsoft.com/office/drawing/2016/5/14/chartex" xmlns:mc="http://schemas.openxmlformats.org/markup-compatibility/2006" xmlns:aink="http://schemas.microsoft.com/office/drawing/2016/ink" xmlns:am3d="http://schemas.microsoft.com/office/drawing/2017/model3d" xmlns:o="urn:schemas-microsoft-com:office:office" xmlns:oel="http://schemas.microsoft.com/office/2019/extlst" xmlns:r="http://schemas.openxmlformats.org/officeDocument/2006/relationships" xmlns:m="http://schemas.openxmlformats.org/officeDocument/2006/math" xmlns:v="urn:schemas-microsoft-com:vml" xmlns:wp14="http://schemas.microsoft.com/office/word/2010/wordprocessingDrawing" xmlns:wp="http://schemas.openxmlformats.org/drawingml/2006/wordprocessingDrawing" xmlns:w10="urn:schemas-microsoft-com:office:word" xmlns:w="http://schemas.openxmlformats.org/wordprocessingml/2006/main" xmlns:w14="http://schemas.microsoft.com/office/word/2010/wordml" xmlns:w15="http://schemas.microsoft.com/office/word/2012/wordml" xmlns:w16cex="http://schemas.microsoft.com/office/word/2018/wordml/cex" xmlns:w16cid="http://schemas.microsoft.com/office/word/2016/wordml/cid" xmlns:w16="http://schemas.microsoft.com/office/word/2018/wordml" xmlns:w16du="http://schemas.microsoft.com/office/word/2023/wordml/word16du" xmlns:w16sdtdh="http://schemas.microsoft.com/office/word/2020/wordml/sdtdatahash" xmlns:w16se="http://schemas.microsoft.com/office/word/2015/wordml/symex" xmlns:wpg="http://schemas.microsoft.com/office/word/2010/wordprocessingGroup" xmlns:wpi="http://schemas.microsoft.com/office/word/2010/wordprocessingInk" xmlns:wne="http://schemas.microsoft.com/office/word/2006/wordml" xmlns:wps="http://schemas.microsoft.com/office/word/2010/wordprocessingShape" mc:Ignorable="w14 w15 w16se w16cid w16 w16cex w16sdtdh wp14">
   <w:footnote w:type="separator" w:id="-1">
     <w:p>
       <w:r>
@@ -4746,7 +6383,7 @@
 </file>
 
 <file path=word/numbering.xml><?xml version="1.0" encoding="utf-8"?>
-<w:numbering xmlns:wpc="http://schemas.microsoft.com/office/word/2010/wordprocessingCanvas" xmlns:cx="http://schemas.microsoft.com/office/drawing/2014/chartex" xmlns:cx1="http://schemas.microsoft.com/office/drawing/2015/9/8/chartex" xmlns:cx2="http://schemas.microsoft.com/office/drawing/2015/10/21/chartex" xmlns:cx3="http://schemas.microsoft.com/office/drawing/2016/5/9/chartex" xmlns:cx4="http://schemas.microsoft.com/office/drawing/2016/5/10/chartex" xmlns:cx5="http://schemas.microsoft.com/office/drawing/2016/5/11/chartex" xmlns:cx6="http://schemas.microsoft.com/office/drawing/2016/5/12/chartex" xmlns:cx7="http://schemas.microsoft.com/office/drawing/2016/5/13/chartex" xmlns:cx8="http://schemas.microsoft.com/office/drawing/2016/5/14/chartex" xmlns:mc="http://schemas.openxmlformats.org/markup-compatibility/2006" xmlns:aink="http://schemas.microsoft.com/office/drawing/2016/ink" xmlns:am3d="http://schemas.microsoft.com/office/drawing/2017/model3d" xmlns:o="urn:schemas-microsoft-com:office:office" xmlns:oel="http://schemas.microsoft.com/office/2019/extlst" xmlns:r="http://schemas.openxmlformats.org/officeDocument/2006/relationships" xmlns:m="http://schemas.openxmlformats.org/officeDocument/2006/math" xmlns:v="urn:schemas-microsoft-com:vml" xmlns:wp14="http://schemas.microsoft.com/office/word/2010/wordprocessingDrawing" xmlns:wp="http://schemas.openxmlformats.org/drawingml/2006/wordprocessingDrawing" xmlns:w10="urn:schemas-microsoft-com:office:word" xmlns:w="http://schemas.openxmlformats.org/wordprocessingml/2006/main" xmlns:w14="http://schemas.microsoft.com/office/word/2010/wordml" xmlns:w15="http://schemas.microsoft.com/office/word/2012/wordml" xmlns:w16cex="http://schemas.microsoft.com/office/word/2018/wordml/cex" xmlns:w16cid="http://schemas.microsoft.com/office/word/2016/wordml/cid" xmlns:w16="http://schemas.microsoft.com/office/word/2018/wordml" xmlns:w16sdtdh="http://schemas.microsoft.com/office/word/2020/wordml/sdtdatahash" xmlns:w16se="http://schemas.microsoft.com/office/word/2015/wordml/symex" xmlns:wpg="http://schemas.microsoft.com/office/word/2010/wordprocessingGroup" xmlns:wpi="http://schemas.microsoft.com/office/word/2010/wordprocessingInk" xmlns:wne="http://schemas.microsoft.com/office/word/2006/wordml" xmlns:wps="http://schemas.microsoft.com/office/word/2010/wordprocessingShape" mc:Ignorable="w14 w15 w16se w16cid w16 w16cex w16sdtdh wp14">
+<w:numbering xmlns:wpc="http://schemas.microsoft.com/office/word/2010/wordprocessingCanvas" xmlns:cx="http://schemas.microsoft.com/office/drawing/2014/chartex" xmlns:cx1="http://schemas.microsoft.com/office/drawing/2015/9/8/chartex" xmlns:cx2="http://schemas.microsoft.com/office/drawing/2015/10/21/chartex" xmlns:cx3="http://schemas.microsoft.com/office/drawing/2016/5/9/chartex" xmlns:cx4="http://schemas.microsoft.com/office/drawing/2016/5/10/chartex" xmlns:cx5="http://schemas.microsoft.com/office/drawing/2016/5/11/chartex" xmlns:cx6="http://schemas.microsoft.com/office/drawing/2016/5/12/chartex" xmlns:cx7="http://schemas.microsoft.com/office/drawing/2016/5/13/chartex" xmlns:cx8="http://schemas.microsoft.com/office/drawing/2016/5/14/chartex" xmlns:mc="http://schemas.openxmlformats.org/markup-compatibility/2006" xmlns:aink="http://schemas.microsoft.com/office/drawing/2016/ink" xmlns:am3d="http://schemas.microsoft.com/office/drawing/2017/model3d" xmlns:o="urn:schemas-microsoft-com:office:office" xmlns:oel="http://schemas.microsoft.com/office/2019/extlst" xmlns:r="http://schemas.openxmlformats.org/officeDocument/2006/relationships" xmlns:m="http://schemas.openxmlformats.org/officeDocument/2006/math" xmlns:v="urn:schemas-microsoft-com:vml" xmlns:wp14="http://schemas.microsoft.com/office/word/2010/wordprocessingDrawing" xmlns:wp="http://schemas.openxmlformats.org/drawingml/2006/wordprocessingDrawing" xmlns:w10="urn:schemas-microsoft-com:office:word" xmlns:w="http://schemas.openxmlformats.org/wordprocessingml/2006/main" xmlns:w14="http://schemas.microsoft.com/office/word/2010/wordml" xmlns:w15="http://schemas.microsoft.com/office/word/2012/wordml" xmlns:w16cex="http://schemas.microsoft.com/office/word/2018/wordml/cex" xmlns:w16cid="http://schemas.microsoft.com/office/word/2016/wordml/cid" xmlns:w16="http://schemas.microsoft.com/office/word/2018/wordml" xmlns:w16du="http://schemas.microsoft.com/office/word/2023/wordml/word16du" xmlns:w16sdtdh="http://schemas.microsoft.com/office/word/2020/wordml/sdtdatahash" xmlns:w16se="http://schemas.microsoft.com/office/word/2015/wordml/symex" xmlns:wpg="http://schemas.microsoft.com/office/word/2010/wordprocessingGroup" xmlns:wpi="http://schemas.microsoft.com/office/word/2010/wordprocessingInk" xmlns:wne="http://schemas.microsoft.com/office/word/2006/wordml" xmlns:wps="http://schemas.microsoft.com/office/word/2010/wordprocessingShape" mc:Ignorable="w14 w15 w16se w16cid w16 w16cex w16sdtdh wp14">
   <w:abstractNum w:abstractNumId="0" w15:restartNumberingAfterBreak="0">
     <w:nsid w:val="035B6B77"/>
     <w:multiLevelType w:val="hybridMultilevel"/>
@@ -7007,7 +8644,7 @@
       <w:lvlText w:val="%1."/>
       <w:lvlJc w:val="left"/>
       <w:pPr>
-        <w:ind w:left="2061" w:hanging="360"/>
+        <w:ind w:left="1919" w:hanging="360"/>
       </w:pPr>
     </w:lvl>
     <w:lvl w:ilvl="1">

</xml_diff>